<commit_message>
Adding module 5 assignment 5.4
</commit_message>
<xml_diff>
--- a/techDocs/TechDoc.docx
+++ b/techDocs/TechDoc.docx
@@ -103,13 +103,13 @@
                               <w:rPr>
                                 <w:rFonts w:ascii="Times New Roman" w:hAnsi="Times New Roman" w:cs="Times New Roman"/>
                               </w:rPr>
-                              <w:t>/0</w:t>
+                              <w:t>/</w:t>
                             </w:r>
                             <w:r>
                               <w:rPr>
                                 <w:rFonts w:ascii="Times New Roman" w:hAnsi="Times New Roman" w:cs="Times New Roman"/>
                               </w:rPr>
-                              <w:t>9</w:t>
+                              <w:t>10</w:t>
                             </w:r>
                             <w:r>
                               <w:rPr>
@@ -201,13 +201,13 @@
                         <w:rPr>
                           <w:rFonts w:ascii="Times New Roman" w:hAnsi="Times New Roman" w:cs="Times New Roman"/>
                         </w:rPr>
-                        <w:t>/0</w:t>
+                        <w:t>/</w:t>
                       </w:r>
                       <w:r>
                         <w:rPr>
                           <w:rFonts w:ascii="Times New Roman" w:hAnsi="Times New Roman" w:cs="Times New Roman"/>
                         </w:rPr>
-                        <w:t>9</w:t>
+                        <w:t>10</w:t>
                       </w:r>
                       <w:r>
                         <w:rPr>
@@ -310,7 +310,7 @@
                                 <w:sz w:val="40"/>
                                 <w:szCs w:val="40"/>
                               </w:rPr>
-                              <w:t xml:space="preserve">Assignment </w:t>
+                              <w:t>Assignment</w:t>
                             </w:r>
                             <w:r>
                               <w:rPr>
@@ -318,7 +318,7 @@
                                 <w:sz w:val="40"/>
                                 <w:szCs w:val="40"/>
                               </w:rPr>
-                              <w:t>4-4</w:t>
+                              <w:t xml:space="preserve"> 5-4</w:t>
                             </w:r>
                           </w:p>
                         </w:txbxContent>
@@ -358,7 +358,7 @@
                           <w:sz w:val="40"/>
                           <w:szCs w:val="40"/>
                         </w:rPr>
-                        <w:t xml:space="preserve">Assignment </w:t>
+                        <w:t>Assignment</w:t>
                       </w:r>
                       <w:r>
                         <w:rPr>
@@ -366,7 +366,7 @@
                           <w:sz w:val="40"/>
                           <w:szCs w:val="40"/>
                         </w:rPr>
-                        <w:t>4-4</w:t>
+                        <w:t xml:space="preserve"> 5-4</w:t>
                       </w:r>
                     </w:p>
                   </w:txbxContent>
@@ -449,25 +449,7 @@
                                 <w:sz w:val="48"/>
                                 <w:szCs w:val="48"/>
                               </w:rPr>
-                              <w:t>COP-</w:t>
-                            </w:r>
-                            <w:proofErr w:type="gramStart"/>
-                            <w:r>
-                              <w:rPr>
-                                <w:rFonts w:ascii="Times New Roman" w:hAnsi="Times New Roman" w:cs="Times New Roman"/>
-                                <w:sz w:val="48"/>
-                                <w:szCs w:val="48"/>
-                              </w:rPr>
-                              <w:t>2800 :</w:t>
-                            </w:r>
-                            <w:proofErr w:type="gramEnd"/>
-                            <w:r>
-                              <w:rPr>
-                                <w:rFonts w:ascii="Times New Roman" w:hAnsi="Times New Roman" w:cs="Times New Roman"/>
-                                <w:sz w:val="48"/>
-                                <w:szCs w:val="48"/>
-                              </w:rPr>
-                              <w:t xml:space="preserve"> </w:t>
+                              <w:t xml:space="preserve">COP-2800 : </w:t>
                             </w:r>
                             <w:r>
                               <w:rPr>
@@ -523,25 +505,7 @@
                           <w:sz w:val="48"/>
                           <w:szCs w:val="48"/>
                         </w:rPr>
-                        <w:t>COP-</w:t>
-                      </w:r>
-                      <w:proofErr w:type="gramStart"/>
-                      <w:r>
-                        <w:rPr>
-                          <w:rFonts w:ascii="Times New Roman" w:hAnsi="Times New Roman" w:cs="Times New Roman"/>
-                          <w:sz w:val="48"/>
-                          <w:szCs w:val="48"/>
-                        </w:rPr>
-                        <w:t>2800 :</w:t>
-                      </w:r>
-                      <w:proofErr w:type="gramEnd"/>
-                      <w:r>
-                        <w:rPr>
-                          <w:rFonts w:ascii="Times New Roman" w:hAnsi="Times New Roman" w:cs="Times New Roman"/>
-                          <w:sz w:val="48"/>
-                          <w:szCs w:val="48"/>
-                        </w:rPr>
-                        <w:t xml:space="preserve"> </w:t>
+                        <w:t xml:space="preserve">COP-2800 : </w:t>
                       </w:r>
                       <w:r>
                         <w:rPr>
@@ -686,7 +650,7 @@
         <mc:AlternateContent>
           <mc:Choice Requires="wps">
             <w:drawing>
-              <wp:anchor distT="45720" distB="45720" distL="114300" distR="114300" simplePos="0" relativeHeight="251666432" behindDoc="0" locked="0" layoutInCell="1" allowOverlap="1" wp14:anchorId="60ED1EB8" wp14:editId="476D71E9">
+              <wp:anchor distT="45720" distB="45720" distL="114300" distR="114300" simplePos="0" relativeHeight="251666432" behindDoc="0" locked="0" layoutInCell="1" allowOverlap="1" wp14:anchorId="60ED1EB8" wp14:editId="1DF9671E">
                 <wp:simplePos x="0" y="0"/>
                 <wp:positionH relativeFrom="column">
                   <wp:posOffset>476250</wp:posOffset>
@@ -852,7 +816,7 @@
           <w:sz w:val="24"/>
           <w:szCs w:val="24"/>
         </w:rPr>
-        <w:t>4</w:t>
+        <w:t>5</w:t>
       </w:r>
       <w:r>
         <w:rPr>
@@ -868,7 +832,7 @@
           <w:sz w:val="24"/>
           <w:szCs w:val="24"/>
         </w:rPr>
-        <w:t>4.4</w:t>
+        <w:t>5.4</w:t>
       </w:r>
       <w:r>
         <w:rPr>
@@ -896,7 +860,6 @@
           <w:szCs w:val="24"/>
         </w:rPr>
       </w:pPr>
-      <w:proofErr w:type="spellStart"/>
       <w:r>
         <w:rPr>
           <w:rFonts w:ascii="Times New Roman" w:hAnsi="Times New Roman" w:cs="Times New Roman"/>
@@ -905,213 +868,888 @@
         </w:rPr>
         <w:t>PseudoCode</w:t>
       </w:r>
-      <w:proofErr w:type="spellEnd"/>
-    </w:p>
-    <w:p>
-      <w:pPr>
-        <w:rPr>
-          <w:rFonts w:ascii="Times New Roman" w:hAnsi="Times New Roman" w:cs="Times New Roman"/>
-          <w:sz w:val="24"/>
-          <w:szCs w:val="24"/>
-        </w:rPr>
-      </w:pPr>
-      <w:r>
-        <w:rPr>
-          <w:rFonts w:ascii="Times New Roman" w:hAnsi="Times New Roman" w:cs="Times New Roman"/>
-          <w:sz w:val="24"/>
-          <w:szCs w:val="24"/>
-        </w:rPr>
-        <w:t xml:space="preserve">PROMPT the user for the length of one side of the Hexagon </w:t>
-      </w:r>
-    </w:p>
-    <w:p>
-      <w:pPr>
-        <w:rPr>
-          <w:rFonts w:ascii="Times New Roman" w:hAnsi="Times New Roman" w:cs="Times New Roman"/>
-          <w:sz w:val="24"/>
-          <w:szCs w:val="24"/>
-        </w:rPr>
-      </w:pPr>
-      <w:r>
-        <w:rPr>
-          <w:rFonts w:ascii="Times New Roman" w:hAnsi="Times New Roman" w:cs="Times New Roman"/>
-          <w:sz w:val="24"/>
-          <w:szCs w:val="24"/>
-        </w:rPr>
-        <w:t>PROMPT the user for the units associated with the length of one side of the Hexagon</w:t>
-      </w:r>
-    </w:p>
-    <w:p>
-      <w:pPr>
-        <w:rPr>
-          <w:rFonts w:ascii="Times New Roman" w:hAnsi="Times New Roman" w:cs="Times New Roman"/>
-          <w:sz w:val="24"/>
-          <w:szCs w:val="24"/>
-        </w:rPr>
-      </w:pPr>
-      <w:r>
-        <w:rPr>
-          <w:rFonts w:ascii="Times New Roman" w:hAnsi="Times New Roman" w:cs="Times New Roman"/>
-          <w:sz w:val="24"/>
-          <w:szCs w:val="24"/>
-        </w:rPr>
-        <w:t xml:space="preserve">PROMPT the user for the decimals places to be left after rounding </w:t>
-      </w:r>
-    </w:p>
-    <w:p>
-      <w:pPr>
-        <w:rPr>
-          <w:rFonts w:ascii="Times New Roman" w:hAnsi="Times New Roman" w:cs="Times New Roman"/>
-          <w:sz w:val="24"/>
-          <w:szCs w:val="24"/>
-        </w:rPr>
-      </w:pPr>
-      <w:r>
-        <w:rPr>
-          <w:rFonts w:ascii="Times New Roman" w:hAnsi="Times New Roman" w:cs="Times New Roman"/>
-          <w:sz w:val="24"/>
-          <w:szCs w:val="24"/>
-        </w:rPr>
-        <w:t>ASSIGN the length of one side of the Hexagon to a variable called `</w:t>
-      </w:r>
-      <w:proofErr w:type="spellStart"/>
-      <w:r>
-        <w:rPr>
-          <w:rFonts w:ascii="Times New Roman" w:hAnsi="Times New Roman" w:cs="Times New Roman"/>
-          <w:sz w:val="24"/>
-          <w:szCs w:val="24"/>
-        </w:rPr>
-        <w:t>sideLength</w:t>
-      </w:r>
-      <w:proofErr w:type="spellEnd"/>
-      <w:r>
-        <w:rPr>
-          <w:rFonts w:ascii="Times New Roman" w:hAnsi="Times New Roman" w:cs="Times New Roman"/>
-          <w:sz w:val="24"/>
-          <w:szCs w:val="24"/>
-        </w:rPr>
-        <w:t>`</w:t>
-      </w:r>
-    </w:p>
-    <w:p>
-      <w:pPr>
-        <w:rPr>
-          <w:rFonts w:ascii="Times New Roman" w:hAnsi="Times New Roman" w:cs="Times New Roman"/>
-          <w:sz w:val="24"/>
-          <w:szCs w:val="24"/>
-        </w:rPr>
-      </w:pPr>
-      <w:r>
-        <w:rPr>
-          <w:rFonts w:ascii="Times New Roman" w:hAnsi="Times New Roman" w:cs="Times New Roman"/>
-          <w:sz w:val="24"/>
-          <w:szCs w:val="24"/>
-        </w:rPr>
-        <w:t>ASSIGN the units to a variable called `units`</w:t>
-      </w:r>
-    </w:p>
-    <w:p>
-      <w:pPr>
-        <w:rPr>
-          <w:rFonts w:ascii="Times New Roman" w:hAnsi="Times New Roman" w:cs="Times New Roman"/>
-          <w:sz w:val="24"/>
-          <w:szCs w:val="24"/>
-        </w:rPr>
-      </w:pPr>
-      <w:r>
-        <w:rPr>
-          <w:rFonts w:ascii="Times New Roman" w:hAnsi="Times New Roman" w:cs="Times New Roman"/>
-          <w:sz w:val="24"/>
-          <w:szCs w:val="24"/>
-        </w:rPr>
-        <w:t>ASSIGN the number of decimal places to a variable called '</w:t>
-      </w:r>
-      <w:proofErr w:type="spellStart"/>
-      <w:r>
-        <w:rPr>
-          <w:rFonts w:ascii="Times New Roman" w:hAnsi="Times New Roman" w:cs="Times New Roman"/>
-          <w:sz w:val="24"/>
-          <w:szCs w:val="24"/>
-        </w:rPr>
-        <w:t>roundTo</w:t>
-      </w:r>
-      <w:proofErr w:type="spellEnd"/>
-      <w:r>
-        <w:rPr>
-          <w:rFonts w:ascii="Times New Roman" w:hAnsi="Times New Roman" w:cs="Times New Roman"/>
-          <w:sz w:val="24"/>
-          <w:szCs w:val="24"/>
-        </w:rPr>
-        <w:t>'</w:t>
-      </w:r>
-    </w:p>
-    <w:p>
-      <w:pPr>
-        <w:rPr>
-          <w:rFonts w:ascii="Times New Roman" w:hAnsi="Times New Roman" w:cs="Times New Roman"/>
-          <w:sz w:val="24"/>
-          <w:szCs w:val="24"/>
-        </w:rPr>
-      </w:pPr>
-      <w:r>
-        <w:rPr>
-          <w:rFonts w:ascii="Times New Roman" w:hAnsi="Times New Roman" w:cs="Times New Roman"/>
-          <w:sz w:val="24"/>
-          <w:szCs w:val="24"/>
-        </w:rPr>
-        <w:t xml:space="preserve">ASSIGN the area of the Hexagon to a variable called `area` using the formula `area = (3 * </w:t>
-      </w:r>
-      <w:proofErr w:type="gramStart"/>
-      <w:r>
-        <w:rPr>
-          <w:rFonts w:ascii="Times New Roman" w:hAnsi="Times New Roman" w:cs="Times New Roman"/>
-          <w:sz w:val="24"/>
-          <w:szCs w:val="24"/>
-        </w:rPr>
-        <w:t>sqrt(</w:t>
-      </w:r>
-      <w:proofErr w:type="gramEnd"/>
-      <w:r>
-        <w:rPr>
-          <w:rFonts w:ascii="Times New Roman" w:hAnsi="Times New Roman" w:cs="Times New Roman"/>
-          <w:sz w:val="24"/>
-          <w:szCs w:val="24"/>
-        </w:rPr>
-        <w:t>3) * sideLength^2) / 2`</w:t>
-      </w:r>
-    </w:p>
-    <w:p>
-      <w:pPr>
-        <w:rPr>
-          <w:rFonts w:ascii="Times New Roman" w:hAnsi="Times New Roman" w:cs="Times New Roman"/>
-          <w:sz w:val="24"/>
-          <w:szCs w:val="24"/>
-        </w:rPr>
-      </w:pPr>
-      <w:r>
-        <w:rPr>
-          <w:rFonts w:ascii="Times New Roman" w:hAnsi="Times New Roman" w:cs="Times New Roman"/>
-          <w:sz w:val="24"/>
-          <w:szCs w:val="24"/>
-        </w:rPr>
-        <w:t>PRINT the area of the Hexagon to the console using the following format:</w:t>
-      </w:r>
-    </w:p>
-    <w:p>
-      <w:pPr>
-        <w:rPr>
-          <w:rFonts w:ascii="Times New Roman" w:hAnsi="Times New Roman" w:cs="Times New Roman"/>
-          <w:sz w:val="24"/>
-          <w:szCs w:val="24"/>
-        </w:rPr>
-      </w:pPr>
-      <w:r>
-        <w:rPr>
-          <w:rFonts w:ascii="Times New Roman" w:hAnsi="Times New Roman" w:cs="Times New Roman"/>
-          <w:sz w:val="24"/>
-          <w:szCs w:val="24"/>
-        </w:rPr>
-        <w:t>    "The Hexagon has an area of {area} {units}^2"</w:t>
+    </w:p>
+    <w:p>
+      <w:pPr>
+        <w:rPr>
+          <w:rFonts w:ascii="Times New Roman" w:hAnsi="Times New Roman" w:cs="Times New Roman"/>
+          <w:sz w:val="24"/>
+          <w:szCs w:val="24"/>
+        </w:rPr>
+      </w:pPr>
+      <w:r>
+        <w:rPr>
+          <w:rFonts w:ascii="Times New Roman" w:hAnsi="Times New Roman" w:cs="Times New Roman"/>
+          <w:sz w:val="24"/>
+          <w:szCs w:val="24"/>
+        </w:rPr>
+        <w:t>START PROGRAM</w:t>
+      </w:r>
+    </w:p>
+    <w:p>
+      <w:pPr>
+        <w:rPr>
+          <w:rFonts w:ascii="Times New Roman" w:hAnsi="Times New Roman" w:cs="Times New Roman"/>
+          <w:sz w:val="24"/>
+          <w:szCs w:val="24"/>
+        </w:rPr>
+      </w:pPr>
+    </w:p>
+    <w:p>
+      <w:pPr>
+        <w:rPr>
+          <w:rFonts w:ascii="Times New Roman" w:hAnsi="Times New Roman" w:cs="Times New Roman"/>
+          <w:sz w:val="24"/>
+          <w:szCs w:val="24"/>
+        </w:rPr>
+      </w:pPr>
+      <w:r>
+        <w:rPr>
+          <w:rFonts w:ascii="Times New Roman" w:hAnsi="Times New Roman" w:cs="Times New Roman"/>
+          <w:sz w:val="24"/>
+          <w:szCs w:val="24"/>
+        </w:rPr>
+        <w:t xml:space="preserve">    DECLARE decimal value</w:t>
+      </w:r>
+    </w:p>
+    <w:p>
+      <w:pPr>
+        <w:rPr>
+          <w:rFonts w:ascii="Times New Roman" w:hAnsi="Times New Roman" w:cs="Times New Roman"/>
+          <w:sz w:val="24"/>
+          <w:szCs w:val="24"/>
+        </w:rPr>
+      </w:pPr>
+      <w:r>
+        <w:rPr>
+          <w:rFonts w:ascii="Times New Roman" w:hAnsi="Times New Roman" w:cs="Times New Roman"/>
+          <w:sz w:val="24"/>
+          <w:szCs w:val="24"/>
+        </w:rPr>
+        <w:t xml:space="preserve">    DECLARE integer roundTo</w:t>
+      </w:r>
+    </w:p>
+    <w:p>
+      <w:pPr>
+        <w:rPr>
+          <w:rFonts w:ascii="Times New Roman" w:hAnsi="Times New Roman" w:cs="Times New Roman"/>
+          <w:sz w:val="24"/>
+          <w:szCs w:val="24"/>
+        </w:rPr>
+      </w:pPr>
+      <w:r>
+        <w:rPr>
+          <w:rFonts w:ascii="Times New Roman" w:hAnsi="Times New Roman" w:cs="Times New Roman"/>
+          <w:sz w:val="24"/>
+          <w:szCs w:val="24"/>
+        </w:rPr>
+        <w:t xml:space="preserve">    DECLARE String unit</w:t>
+      </w:r>
+    </w:p>
+    <w:p>
+      <w:pPr>
+        <w:rPr>
+          <w:rFonts w:ascii="Times New Roman" w:hAnsi="Times New Roman" w:cs="Times New Roman"/>
+          <w:sz w:val="24"/>
+          <w:szCs w:val="24"/>
+        </w:rPr>
+      </w:pPr>
+      <w:r>
+        <w:rPr>
+          <w:rFonts w:ascii="Times New Roman" w:hAnsi="Times New Roman" w:cs="Times New Roman"/>
+          <w:sz w:val="24"/>
+          <w:szCs w:val="24"/>
+        </w:rPr>
+        <w:t xml:space="preserve">    DECLARE String output</w:t>
+      </w:r>
+    </w:p>
+    <w:p>
+      <w:pPr>
+        <w:rPr>
+          <w:rFonts w:ascii="Times New Roman" w:hAnsi="Times New Roman" w:cs="Times New Roman"/>
+          <w:sz w:val="24"/>
+          <w:szCs w:val="24"/>
+        </w:rPr>
+      </w:pPr>
+      <w:r>
+        <w:rPr>
+          <w:rFonts w:ascii="Times New Roman" w:hAnsi="Times New Roman" w:cs="Times New Roman"/>
+          <w:sz w:val="24"/>
+          <w:szCs w:val="24"/>
+        </w:rPr>
+        <w:t xml:space="preserve">    DECLARE boolean validInput as false</w:t>
+      </w:r>
+    </w:p>
+    <w:p>
+      <w:pPr>
+        <w:rPr>
+          <w:rFonts w:ascii="Times New Roman" w:hAnsi="Times New Roman" w:cs="Times New Roman"/>
+          <w:sz w:val="24"/>
+          <w:szCs w:val="24"/>
+        </w:rPr>
+      </w:pPr>
+    </w:p>
+    <w:p>
+      <w:pPr>
+        <w:rPr>
+          <w:rFonts w:ascii="Times New Roman" w:hAnsi="Times New Roman" w:cs="Times New Roman"/>
+          <w:sz w:val="24"/>
+          <w:szCs w:val="24"/>
+        </w:rPr>
+      </w:pPr>
+      <w:r>
+        <w:rPr>
+          <w:rFonts w:ascii="Times New Roman" w:hAnsi="Times New Roman" w:cs="Times New Roman"/>
+          <w:sz w:val="24"/>
+          <w:szCs w:val="24"/>
+        </w:rPr>
+        <w:t xml:space="preserve">    CREATE scanner object for user input</w:t>
+      </w:r>
+    </w:p>
+    <w:p>
+      <w:pPr>
+        <w:rPr>
+          <w:rFonts w:ascii="Times New Roman" w:hAnsi="Times New Roman" w:cs="Times New Roman"/>
+          <w:sz w:val="24"/>
+          <w:szCs w:val="24"/>
+        </w:rPr>
+      </w:pPr>
+    </w:p>
+    <w:p>
+      <w:pPr>
+        <w:rPr>
+          <w:rFonts w:ascii="Times New Roman" w:hAnsi="Times New Roman" w:cs="Times New Roman"/>
+          <w:sz w:val="24"/>
+          <w:szCs w:val="24"/>
+        </w:rPr>
+      </w:pPr>
+      <w:r>
+        <w:rPr>
+          <w:rFonts w:ascii="Times New Roman" w:hAnsi="Times New Roman" w:cs="Times New Roman"/>
+          <w:sz w:val="24"/>
+          <w:szCs w:val="24"/>
+        </w:rPr>
+        <w:t xml:space="preserve">    DISPLAY "Enter the distance as a decimal number: "</w:t>
+      </w:r>
+    </w:p>
+    <w:p>
+      <w:pPr>
+        <w:rPr>
+          <w:rFonts w:ascii="Times New Roman" w:hAnsi="Times New Roman" w:cs="Times New Roman"/>
+          <w:sz w:val="24"/>
+          <w:szCs w:val="24"/>
+        </w:rPr>
+      </w:pPr>
+    </w:p>
+    <w:p>
+      <w:pPr>
+        <w:rPr>
+          <w:rFonts w:ascii="Times New Roman" w:hAnsi="Times New Roman" w:cs="Times New Roman"/>
+          <w:sz w:val="24"/>
+          <w:szCs w:val="24"/>
+        </w:rPr>
+      </w:pPr>
+      <w:r>
+        <w:rPr>
+          <w:rFonts w:ascii="Times New Roman" w:hAnsi="Times New Roman" w:cs="Times New Roman"/>
+          <w:sz w:val="24"/>
+          <w:szCs w:val="24"/>
+        </w:rPr>
+        <w:t xml:space="preserve">    WHILE (user input is NOT a valid decimal number)</w:t>
+      </w:r>
+    </w:p>
+    <w:p>
+      <w:pPr>
+        <w:rPr>
+          <w:rFonts w:ascii="Times New Roman" w:hAnsi="Times New Roman" w:cs="Times New Roman"/>
+          <w:sz w:val="24"/>
+          <w:szCs w:val="24"/>
+        </w:rPr>
+      </w:pPr>
+      <w:r>
+        <w:rPr>
+          <w:rFonts w:ascii="Times New Roman" w:hAnsi="Times New Roman" w:cs="Times New Roman"/>
+          <w:sz w:val="24"/>
+          <w:szCs w:val="24"/>
+        </w:rPr>
+        <w:t xml:space="preserve">        DISPLAY "Invalid input. Please enter a valid decimal number"</w:t>
+      </w:r>
+    </w:p>
+    <w:p>
+      <w:pPr>
+        <w:rPr>
+          <w:rFonts w:ascii="Times New Roman" w:hAnsi="Times New Roman" w:cs="Times New Roman"/>
+          <w:sz w:val="24"/>
+          <w:szCs w:val="24"/>
+        </w:rPr>
+      </w:pPr>
+      <w:r>
+        <w:rPr>
+          <w:rFonts w:ascii="Times New Roman" w:hAnsi="Times New Roman" w:cs="Times New Roman"/>
+          <w:sz w:val="24"/>
+          <w:szCs w:val="24"/>
+        </w:rPr>
+        <w:t xml:space="preserve">        CLEAR invalid input</w:t>
+      </w:r>
+    </w:p>
+    <w:p>
+      <w:pPr>
+        <w:rPr>
+          <w:rFonts w:ascii="Times New Roman" w:hAnsi="Times New Roman" w:cs="Times New Roman"/>
+          <w:sz w:val="24"/>
+          <w:szCs w:val="24"/>
+        </w:rPr>
+      </w:pPr>
+      <w:r>
+        <w:rPr>
+          <w:rFonts w:ascii="Times New Roman" w:hAnsi="Times New Roman" w:cs="Times New Roman"/>
+          <w:sz w:val="24"/>
+          <w:szCs w:val="24"/>
+        </w:rPr>
+        <w:t xml:space="preserve">    END WHILE</w:t>
+      </w:r>
+    </w:p>
+    <w:p>
+      <w:pPr>
+        <w:rPr>
+          <w:rFonts w:ascii="Times New Roman" w:hAnsi="Times New Roman" w:cs="Times New Roman"/>
+          <w:sz w:val="24"/>
+          <w:szCs w:val="24"/>
+        </w:rPr>
+      </w:pPr>
+    </w:p>
+    <w:p>
+      <w:pPr>
+        <w:rPr>
+          <w:rFonts w:ascii="Times New Roman" w:hAnsi="Times New Roman" w:cs="Times New Roman"/>
+          <w:sz w:val="24"/>
+          <w:szCs w:val="24"/>
+        </w:rPr>
+      </w:pPr>
+      <w:r>
+        <w:rPr>
+          <w:rFonts w:ascii="Times New Roman" w:hAnsi="Times New Roman" w:cs="Times New Roman"/>
+          <w:sz w:val="24"/>
+          <w:szCs w:val="24"/>
+        </w:rPr>
+        <w:t xml:space="preserve">    SET value to user's valid decimal input</w:t>
+      </w:r>
+    </w:p>
+    <w:p>
+      <w:pPr>
+        <w:rPr>
+          <w:rFonts w:ascii="Times New Roman" w:hAnsi="Times New Roman" w:cs="Times New Roman"/>
+          <w:sz w:val="24"/>
+          <w:szCs w:val="24"/>
+        </w:rPr>
+      </w:pPr>
+      <w:r>
+        <w:rPr>
+          <w:rFonts w:ascii="Times New Roman" w:hAnsi="Times New Roman" w:cs="Times New Roman"/>
+          <w:sz w:val="24"/>
+          <w:szCs w:val="24"/>
+        </w:rPr>
+        <w:t xml:space="preserve">    DISPLAY "You entered: " + value</w:t>
+      </w:r>
+    </w:p>
+    <w:p>
+      <w:pPr>
+        <w:rPr>
+          <w:rFonts w:ascii="Times New Roman" w:hAnsi="Times New Roman" w:cs="Times New Roman"/>
+          <w:sz w:val="24"/>
+          <w:szCs w:val="24"/>
+        </w:rPr>
+      </w:pPr>
+    </w:p>
+    <w:p>
+      <w:pPr>
+        <w:rPr>
+          <w:rFonts w:ascii="Times New Roman" w:hAnsi="Times New Roman" w:cs="Times New Roman"/>
+          <w:sz w:val="24"/>
+          <w:szCs w:val="24"/>
+        </w:rPr>
+      </w:pPr>
+      <w:r>
+        <w:rPr>
+          <w:rFonts w:ascii="Times New Roman" w:hAnsi="Times New Roman" w:cs="Times New Roman"/>
+          <w:sz w:val="24"/>
+          <w:szCs w:val="24"/>
+        </w:rPr>
+        <w:t xml:space="preserve">    DISPLAY "Enter an integer to round your conversion to: "</w:t>
+      </w:r>
+    </w:p>
+    <w:p>
+      <w:pPr>
+        <w:rPr>
+          <w:rFonts w:ascii="Times New Roman" w:hAnsi="Times New Roman" w:cs="Times New Roman"/>
+          <w:sz w:val="24"/>
+          <w:szCs w:val="24"/>
+        </w:rPr>
+      </w:pPr>
+    </w:p>
+    <w:p>
+      <w:pPr>
+        <w:rPr>
+          <w:rFonts w:ascii="Times New Roman" w:hAnsi="Times New Roman" w:cs="Times New Roman"/>
+          <w:sz w:val="24"/>
+          <w:szCs w:val="24"/>
+        </w:rPr>
+      </w:pPr>
+      <w:r>
+        <w:rPr>
+          <w:rFonts w:ascii="Times New Roman" w:hAnsi="Times New Roman" w:cs="Times New Roman"/>
+          <w:sz w:val="24"/>
+          <w:szCs w:val="24"/>
+        </w:rPr>
+        <w:t xml:space="preserve">    WHILE (user input is NOT a valid integer)</w:t>
+      </w:r>
+    </w:p>
+    <w:p>
+      <w:pPr>
+        <w:rPr>
+          <w:rFonts w:ascii="Times New Roman" w:hAnsi="Times New Roman" w:cs="Times New Roman"/>
+          <w:sz w:val="24"/>
+          <w:szCs w:val="24"/>
+        </w:rPr>
+      </w:pPr>
+      <w:r>
+        <w:rPr>
+          <w:rFonts w:ascii="Times New Roman" w:hAnsi="Times New Roman" w:cs="Times New Roman"/>
+          <w:sz w:val="24"/>
+          <w:szCs w:val="24"/>
+        </w:rPr>
+        <w:t xml:space="preserve">        DISPLAY "Invalid input. Please enter a valid integer"</w:t>
+      </w:r>
+    </w:p>
+    <w:p>
+      <w:pPr>
+        <w:rPr>
+          <w:rFonts w:ascii="Times New Roman" w:hAnsi="Times New Roman" w:cs="Times New Roman"/>
+          <w:sz w:val="24"/>
+          <w:szCs w:val="24"/>
+        </w:rPr>
+      </w:pPr>
+      <w:r>
+        <w:rPr>
+          <w:rFonts w:ascii="Times New Roman" w:hAnsi="Times New Roman" w:cs="Times New Roman"/>
+          <w:sz w:val="24"/>
+          <w:szCs w:val="24"/>
+        </w:rPr>
+        <w:t xml:space="preserve">        CLEAR invalid input</w:t>
+      </w:r>
+    </w:p>
+    <w:p>
+      <w:pPr>
+        <w:rPr>
+          <w:rFonts w:ascii="Times New Roman" w:hAnsi="Times New Roman" w:cs="Times New Roman"/>
+          <w:sz w:val="24"/>
+          <w:szCs w:val="24"/>
+        </w:rPr>
+      </w:pPr>
+      <w:r>
+        <w:rPr>
+          <w:rFonts w:ascii="Times New Roman" w:hAnsi="Times New Roman" w:cs="Times New Roman"/>
+          <w:sz w:val="24"/>
+          <w:szCs w:val="24"/>
+        </w:rPr>
+        <w:t xml:space="preserve">    END WHILE</w:t>
+      </w:r>
+    </w:p>
+    <w:p>
+      <w:pPr>
+        <w:rPr>
+          <w:rFonts w:ascii="Times New Roman" w:hAnsi="Times New Roman" w:cs="Times New Roman"/>
+          <w:sz w:val="24"/>
+          <w:szCs w:val="24"/>
+        </w:rPr>
+      </w:pPr>
+    </w:p>
+    <w:p>
+      <w:pPr>
+        <w:rPr>
+          <w:rFonts w:ascii="Times New Roman" w:hAnsi="Times New Roman" w:cs="Times New Roman"/>
+          <w:sz w:val="24"/>
+          <w:szCs w:val="24"/>
+        </w:rPr>
+      </w:pPr>
+      <w:r>
+        <w:rPr>
+          <w:rFonts w:ascii="Times New Roman" w:hAnsi="Times New Roman" w:cs="Times New Roman"/>
+          <w:sz w:val="24"/>
+          <w:szCs w:val="24"/>
+        </w:rPr>
+        <w:t xml:space="preserve">    SET roundTo to user's valid integer input</w:t>
+      </w:r>
+    </w:p>
+    <w:p>
+      <w:pPr>
+        <w:rPr>
+          <w:rFonts w:ascii="Times New Roman" w:hAnsi="Times New Roman" w:cs="Times New Roman"/>
+          <w:sz w:val="24"/>
+          <w:szCs w:val="24"/>
+        </w:rPr>
+      </w:pPr>
+      <w:r>
+        <w:rPr>
+          <w:rFonts w:ascii="Times New Roman" w:hAnsi="Times New Roman" w:cs="Times New Roman"/>
+          <w:sz w:val="24"/>
+          <w:szCs w:val="24"/>
+        </w:rPr>
+        <w:t xml:space="preserve">    DISPLAY "You entered: " + roundTo</w:t>
+      </w:r>
+    </w:p>
+    <w:p>
+      <w:pPr>
+        <w:rPr>
+          <w:rFonts w:ascii="Times New Roman" w:hAnsi="Times New Roman" w:cs="Times New Roman"/>
+          <w:sz w:val="24"/>
+          <w:szCs w:val="24"/>
+        </w:rPr>
+      </w:pPr>
+    </w:p>
+    <w:p>
+      <w:pPr>
+        <w:rPr>
+          <w:rFonts w:ascii="Times New Roman" w:hAnsi="Times New Roman" w:cs="Times New Roman"/>
+          <w:sz w:val="24"/>
+          <w:szCs w:val="24"/>
+        </w:rPr>
+      </w:pPr>
+      <w:r>
+        <w:rPr>
+          <w:rFonts w:ascii="Times New Roman" w:hAnsi="Times New Roman" w:cs="Times New Roman"/>
+          <w:sz w:val="24"/>
+          <w:szCs w:val="24"/>
+        </w:rPr>
+        <w:t xml:space="preserve">    SET validInput to false</w:t>
+      </w:r>
+    </w:p>
+    <w:p>
+      <w:pPr>
+        <w:rPr>
+          <w:rFonts w:ascii="Times New Roman" w:hAnsi="Times New Roman" w:cs="Times New Roman"/>
+          <w:sz w:val="24"/>
+          <w:szCs w:val="24"/>
+        </w:rPr>
+      </w:pPr>
+      <w:r>
+        <w:rPr>
+          <w:rFonts w:ascii="Times New Roman" w:hAnsi="Times New Roman" w:cs="Times New Roman"/>
+          <w:sz w:val="24"/>
+          <w:szCs w:val="24"/>
+        </w:rPr>
+        <w:t xml:space="preserve">    WHILE (validInput is false)</w:t>
+      </w:r>
+    </w:p>
+    <w:p>
+      <w:pPr>
+        <w:rPr>
+          <w:rFonts w:ascii="Times New Roman" w:hAnsi="Times New Roman" w:cs="Times New Roman"/>
+          <w:sz w:val="24"/>
+          <w:szCs w:val="24"/>
+        </w:rPr>
+      </w:pPr>
+      <w:r>
+        <w:rPr>
+          <w:rFonts w:ascii="Times New Roman" w:hAnsi="Times New Roman" w:cs="Times New Roman"/>
+          <w:sz w:val="24"/>
+          <w:szCs w:val="24"/>
+        </w:rPr>
+        <w:t xml:space="preserve">        DISPLAY "Enter unit (mi for Miles or km for Kilometers): "</w:t>
+      </w:r>
+    </w:p>
+    <w:p>
+      <w:pPr>
+        <w:rPr>
+          <w:rFonts w:ascii="Times New Roman" w:hAnsi="Times New Roman" w:cs="Times New Roman"/>
+          <w:sz w:val="24"/>
+          <w:szCs w:val="24"/>
+        </w:rPr>
+      </w:pPr>
+      <w:r>
+        <w:rPr>
+          <w:rFonts w:ascii="Times New Roman" w:hAnsi="Times New Roman" w:cs="Times New Roman"/>
+          <w:sz w:val="24"/>
+          <w:szCs w:val="24"/>
+        </w:rPr>
+        <w:t xml:space="preserve">        SET unit to user's input in lowercase</w:t>
+      </w:r>
+    </w:p>
+    <w:p>
+      <w:pPr>
+        <w:rPr>
+          <w:rFonts w:ascii="Times New Roman" w:hAnsi="Times New Roman" w:cs="Times New Roman"/>
+          <w:sz w:val="24"/>
+          <w:szCs w:val="24"/>
+        </w:rPr>
+      </w:pPr>
+    </w:p>
+    <w:p>
+      <w:pPr>
+        <w:rPr>
+          <w:rFonts w:ascii="Times New Roman" w:hAnsi="Times New Roman" w:cs="Times New Roman"/>
+          <w:sz w:val="24"/>
+          <w:szCs w:val="24"/>
+        </w:rPr>
+      </w:pPr>
+      <w:r>
+        <w:rPr>
+          <w:rFonts w:ascii="Times New Roman" w:hAnsi="Times New Roman" w:cs="Times New Roman"/>
+          <w:sz w:val="24"/>
+          <w:szCs w:val="24"/>
+        </w:rPr>
+        <w:t xml:space="preserve">        IF (unit equals "mi")</w:t>
+      </w:r>
+    </w:p>
+    <w:p>
+      <w:pPr>
+        <w:rPr>
+          <w:rFonts w:ascii="Times New Roman" w:hAnsi="Times New Roman" w:cs="Times New Roman"/>
+          <w:sz w:val="24"/>
+          <w:szCs w:val="24"/>
+        </w:rPr>
+      </w:pPr>
+      <w:r>
+        <w:rPr>
+          <w:rFonts w:ascii="Times New Roman" w:hAnsi="Times New Roman" w:cs="Times New Roman"/>
+          <w:sz w:val="24"/>
+          <w:szCs w:val="24"/>
+        </w:rPr>
+        <w:t xml:space="preserve">            SET value = value * 1.60934</w:t>
+      </w:r>
+    </w:p>
+    <w:p>
+      <w:pPr>
+        <w:rPr>
+          <w:rFonts w:ascii="Times New Roman" w:hAnsi="Times New Roman" w:cs="Times New Roman"/>
+          <w:sz w:val="24"/>
+          <w:szCs w:val="24"/>
+        </w:rPr>
+      </w:pPr>
+      <w:r>
+        <w:rPr>
+          <w:rFonts w:ascii="Times New Roman" w:hAnsi="Times New Roman" w:cs="Times New Roman"/>
+          <w:sz w:val="24"/>
+          <w:szCs w:val="24"/>
+        </w:rPr>
+        <w:t xml:space="preserve">            SET unit = "km"</w:t>
+      </w:r>
+    </w:p>
+    <w:p>
+      <w:pPr>
+        <w:rPr>
+          <w:rFonts w:ascii="Times New Roman" w:hAnsi="Times New Roman" w:cs="Times New Roman"/>
+          <w:sz w:val="24"/>
+          <w:szCs w:val="24"/>
+        </w:rPr>
+      </w:pPr>
+      <w:r>
+        <w:rPr>
+          <w:rFonts w:ascii="Times New Roman" w:hAnsi="Times New Roman" w:cs="Times New Roman"/>
+          <w:sz w:val="24"/>
+          <w:szCs w:val="24"/>
+        </w:rPr>
+        <w:t xml:space="preserve">            SET output = "The Conversion from Miles to Kilometers is"</w:t>
+      </w:r>
+    </w:p>
+    <w:p>
+      <w:pPr>
+        <w:rPr>
+          <w:rFonts w:ascii="Times New Roman" w:hAnsi="Times New Roman" w:cs="Times New Roman"/>
+          <w:sz w:val="24"/>
+          <w:szCs w:val="24"/>
+        </w:rPr>
+      </w:pPr>
+      <w:r>
+        <w:rPr>
+          <w:rFonts w:ascii="Times New Roman" w:hAnsi="Times New Roman" w:cs="Times New Roman"/>
+          <w:sz w:val="24"/>
+          <w:szCs w:val="24"/>
+        </w:rPr>
+        <w:t xml:space="preserve">            SET validInput to true</w:t>
+      </w:r>
+    </w:p>
+    <w:p>
+      <w:pPr>
+        <w:rPr>
+          <w:rFonts w:ascii="Times New Roman" w:hAnsi="Times New Roman" w:cs="Times New Roman"/>
+          <w:sz w:val="24"/>
+          <w:szCs w:val="24"/>
+        </w:rPr>
+      </w:pPr>
+      <w:r>
+        <w:rPr>
+          <w:rFonts w:ascii="Times New Roman" w:hAnsi="Times New Roman" w:cs="Times New Roman"/>
+          <w:sz w:val="24"/>
+          <w:szCs w:val="24"/>
+        </w:rPr>
+        <w:t xml:space="preserve">        ELSE IF (unit equals "km")</w:t>
+      </w:r>
+    </w:p>
+    <w:p>
+      <w:pPr>
+        <w:rPr>
+          <w:rFonts w:ascii="Times New Roman" w:hAnsi="Times New Roman" w:cs="Times New Roman"/>
+          <w:sz w:val="24"/>
+          <w:szCs w:val="24"/>
+        </w:rPr>
+      </w:pPr>
+      <w:r>
+        <w:rPr>
+          <w:rFonts w:ascii="Times New Roman" w:hAnsi="Times New Roman" w:cs="Times New Roman"/>
+          <w:sz w:val="24"/>
+          <w:szCs w:val="24"/>
+        </w:rPr>
+        <w:t xml:space="preserve">            SET value = value * 0.621371</w:t>
+      </w:r>
+    </w:p>
+    <w:p>
+      <w:pPr>
+        <w:rPr>
+          <w:rFonts w:ascii="Times New Roman" w:hAnsi="Times New Roman" w:cs="Times New Roman"/>
+          <w:sz w:val="24"/>
+          <w:szCs w:val="24"/>
+        </w:rPr>
+      </w:pPr>
+      <w:r>
+        <w:rPr>
+          <w:rFonts w:ascii="Times New Roman" w:hAnsi="Times New Roman" w:cs="Times New Roman"/>
+          <w:sz w:val="24"/>
+          <w:szCs w:val="24"/>
+        </w:rPr>
+        <w:t xml:space="preserve">            SET unit = "mi"</w:t>
+      </w:r>
+    </w:p>
+    <w:p>
+      <w:pPr>
+        <w:rPr>
+          <w:rFonts w:ascii="Times New Roman" w:hAnsi="Times New Roman" w:cs="Times New Roman"/>
+          <w:sz w:val="24"/>
+          <w:szCs w:val="24"/>
+        </w:rPr>
+      </w:pPr>
+      <w:r>
+        <w:rPr>
+          <w:rFonts w:ascii="Times New Roman" w:hAnsi="Times New Roman" w:cs="Times New Roman"/>
+          <w:sz w:val="24"/>
+          <w:szCs w:val="24"/>
+        </w:rPr>
+        <w:t xml:space="preserve">            SET output = "The Conversion from Kilometers to Miles is"</w:t>
+      </w:r>
+    </w:p>
+    <w:p>
+      <w:pPr>
+        <w:rPr>
+          <w:rFonts w:ascii="Times New Roman" w:hAnsi="Times New Roman" w:cs="Times New Roman"/>
+          <w:sz w:val="24"/>
+          <w:szCs w:val="24"/>
+        </w:rPr>
+      </w:pPr>
+      <w:r>
+        <w:rPr>
+          <w:rFonts w:ascii="Times New Roman" w:hAnsi="Times New Roman" w:cs="Times New Roman"/>
+          <w:sz w:val="24"/>
+          <w:szCs w:val="24"/>
+        </w:rPr>
+        <w:t xml:space="preserve">            SET validInput to true</w:t>
+      </w:r>
+    </w:p>
+    <w:p>
+      <w:pPr>
+        <w:rPr>
+          <w:rFonts w:ascii="Times New Roman" w:hAnsi="Times New Roman" w:cs="Times New Roman"/>
+          <w:sz w:val="24"/>
+          <w:szCs w:val="24"/>
+        </w:rPr>
+      </w:pPr>
+      <w:r>
+        <w:rPr>
+          <w:rFonts w:ascii="Times New Roman" w:hAnsi="Times New Roman" w:cs="Times New Roman"/>
+          <w:sz w:val="24"/>
+          <w:szCs w:val="24"/>
+        </w:rPr>
+        <w:t xml:space="preserve">        ELSE</w:t>
+      </w:r>
+    </w:p>
+    <w:p>
+      <w:pPr>
+        <w:rPr>
+          <w:rFonts w:ascii="Times New Roman" w:hAnsi="Times New Roman" w:cs="Times New Roman"/>
+          <w:sz w:val="24"/>
+          <w:szCs w:val="24"/>
+        </w:rPr>
+      </w:pPr>
+      <w:r>
+        <w:rPr>
+          <w:rFonts w:ascii="Times New Roman" w:hAnsi="Times New Roman" w:cs="Times New Roman"/>
+          <w:sz w:val="24"/>
+          <w:szCs w:val="24"/>
+        </w:rPr>
+        <w:t xml:space="preserve">            DISPLAY "Invalid input. Please enter mi or km."</w:t>
+      </w:r>
+    </w:p>
+    <w:p>
+      <w:pPr>
+        <w:rPr>
+          <w:rFonts w:ascii="Times New Roman" w:hAnsi="Times New Roman" w:cs="Times New Roman"/>
+          <w:sz w:val="24"/>
+          <w:szCs w:val="24"/>
+        </w:rPr>
+      </w:pPr>
+      <w:r>
+        <w:rPr>
+          <w:rFonts w:ascii="Times New Roman" w:hAnsi="Times New Roman" w:cs="Times New Roman"/>
+          <w:sz w:val="24"/>
+          <w:szCs w:val="24"/>
+        </w:rPr>
+        <w:t xml:space="preserve">            CONTINUE LOOP</w:t>
+      </w:r>
+    </w:p>
+    <w:p>
+      <w:pPr>
+        <w:rPr>
+          <w:rFonts w:ascii="Times New Roman" w:hAnsi="Times New Roman" w:cs="Times New Roman"/>
+          <w:sz w:val="24"/>
+          <w:szCs w:val="24"/>
+        </w:rPr>
+      </w:pPr>
+      <w:r>
+        <w:rPr>
+          <w:rFonts w:ascii="Times New Roman" w:hAnsi="Times New Roman" w:cs="Times New Roman"/>
+          <w:sz w:val="24"/>
+          <w:szCs w:val="24"/>
+        </w:rPr>
+        <w:t xml:space="preserve">        END IF</w:t>
+      </w:r>
+    </w:p>
+    <w:p>
+      <w:pPr>
+        <w:rPr>
+          <w:rFonts w:ascii="Times New Roman" w:hAnsi="Times New Roman" w:cs="Times New Roman"/>
+          <w:sz w:val="24"/>
+          <w:szCs w:val="24"/>
+        </w:rPr>
+      </w:pPr>
+      <w:r>
+        <w:rPr>
+          <w:rFonts w:ascii="Times New Roman" w:hAnsi="Times New Roman" w:cs="Times New Roman"/>
+          <w:sz w:val="24"/>
+          <w:szCs w:val="24"/>
+        </w:rPr>
+        <w:lastRenderedPageBreak/>
+        <w:t xml:space="preserve">    END WHILE</w:t>
+      </w:r>
+    </w:p>
+    <w:p>
+      <w:pPr>
+        <w:rPr>
+          <w:rFonts w:ascii="Times New Roman" w:hAnsi="Times New Roman" w:cs="Times New Roman"/>
+          <w:sz w:val="24"/>
+          <w:szCs w:val="24"/>
+        </w:rPr>
+      </w:pPr>
+    </w:p>
+    <w:p>
+      <w:pPr>
+        <w:rPr>
+          <w:rFonts w:ascii="Times New Roman" w:hAnsi="Times New Roman" w:cs="Times New Roman"/>
+          <w:sz w:val="24"/>
+          <w:szCs w:val="24"/>
+        </w:rPr>
+      </w:pPr>
+      <w:r>
+        <w:rPr>
+          <w:rFonts w:ascii="Times New Roman" w:hAnsi="Times New Roman" w:cs="Times New Roman"/>
+          <w:sz w:val="24"/>
+          <w:szCs w:val="24"/>
+        </w:rPr>
+        <w:t xml:space="preserve">    CREATE BigDecimal bd using converted value</w:t>
+      </w:r>
+    </w:p>
+    <w:p>
+      <w:pPr>
+        <w:rPr>
+          <w:rFonts w:ascii="Times New Roman" w:hAnsi="Times New Roman" w:cs="Times New Roman"/>
+          <w:sz w:val="24"/>
+          <w:szCs w:val="24"/>
+        </w:rPr>
+      </w:pPr>
+      <w:r>
+        <w:rPr>
+          <w:rFonts w:ascii="Times New Roman" w:hAnsi="Times New Roman" w:cs="Times New Roman"/>
+          <w:sz w:val="24"/>
+          <w:szCs w:val="24"/>
+        </w:rPr>
+        <w:t xml:space="preserve">    ROUND bd to "roundTo" decimal places (rounding mode: HALF_UP)</w:t>
+      </w:r>
+    </w:p>
+    <w:p>
+      <w:pPr>
+        <w:rPr>
+          <w:rFonts w:ascii="Times New Roman" w:hAnsi="Times New Roman" w:cs="Times New Roman"/>
+          <w:sz w:val="24"/>
+          <w:szCs w:val="24"/>
+        </w:rPr>
+      </w:pPr>
+      <w:r>
+        <w:rPr>
+          <w:rFonts w:ascii="Times New Roman" w:hAnsi="Times New Roman" w:cs="Times New Roman"/>
+          <w:sz w:val="24"/>
+          <w:szCs w:val="24"/>
+        </w:rPr>
+        <w:t xml:space="preserve">    SET roundedNumber = bd converted back to double</w:t>
+      </w:r>
+    </w:p>
+    <w:p>
+      <w:pPr>
+        <w:rPr>
+          <w:rFonts w:ascii="Times New Roman" w:hAnsi="Times New Roman" w:cs="Times New Roman"/>
+          <w:sz w:val="24"/>
+          <w:szCs w:val="24"/>
+        </w:rPr>
+      </w:pPr>
+    </w:p>
+    <w:p>
+      <w:pPr>
+        <w:rPr>
+          <w:rFonts w:ascii="Times New Roman" w:hAnsi="Times New Roman" w:cs="Times New Roman"/>
+          <w:sz w:val="24"/>
+          <w:szCs w:val="24"/>
+        </w:rPr>
+      </w:pPr>
+      <w:r>
+        <w:rPr>
+          <w:rFonts w:ascii="Times New Roman" w:hAnsi="Times New Roman" w:cs="Times New Roman"/>
+          <w:sz w:val="24"/>
+          <w:szCs w:val="24"/>
+        </w:rPr>
+        <w:t xml:space="preserve">    DISPLAY output + roundedNumber + unit + "²"</w:t>
+      </w:r>
+    </w:p>
+    <w:p>
+      <w:pPr>
+        <w:rPr>
+          <w:rFonts w:ascii="Times New Roman" w:hAnsi="Times New Roman" w:cs="Times New Roman"/>
+          <w:sz w:val="24"/>
+          <w:szCs w:val="24"/>
+        </w:rPr>
+      </w:pPr>
+    </w:p>
+    <w:p>
+      <w:pPr>
+        <w:rPr>
+          <w:rFonts w:ascii="Times New Roman" w:hAnsi="Times New Roman" w:cs="Times New Roman"/>
+          <w:sz w:val="24"/>
+          <w:szCs w:val="24"/>
+        </w:rPr>
+      </w:pPr>
+      <w:r>
+        <w:rPr>
+          <w:rFonts w:ascii="Times New Roman" w:hAnsi="Times New Roman" w:cs="Times New Roman"/>
+          <w:sz w:val="24"/>
+          <w:szCs w:val="24"/>
+        </w:rPr>
+        <w:t>END PROGRAM</w:t>
       </w:r>
     </w:p>
     <w:p>
@@ -1130,18 +1768,18 @@
           <w:szCs w:val="24"/>
         </w:rPr>
         <w:drawing>
-          <wp:anchor distT="0" distB="0" distL="114300" distR="114300" simplePos="0" relativeHeight="251667456" behindDoc="0" locked="0" layoutInCell="1" allowOverlap="1" wp14:anchorId="0A1A95A9" wp14:editId="72C56489">
+          <wp:anchor distT="0" distB="0" distL="114300" distR="114300" simplePos="0" relativeHeight="251667456" behindDoc="0" locked="0" layoutInCell="1" allowOverlap="1" wp14:anchorId="53376411" wp14:editId="0A68209B">
             <wp:simplePos x="0" y="0"/>
-            <wp:positionH relativeFrom="column">
+            <wp:positionH relativeFrom="margin">
               <wp:posOffset>876300</wp:posOffset>
             </wp:positionH>
             <wp:positionV relativeFrom="paragraph">
-              <wp:posOffset>4445</wp:posOffset>
+              <wp:posOffset>41275</wp:posOffset>
             </wp:positionV>
-            <wp:extent cx="2962096" cy="3932372"/>
-            <wp:effectExtent l="0" t="0" r="0" b="0"/>
+            <wp:extent cx="3143250" cy="6056574"/>
+            <wp:effectExtent l="0" t="0" r="0" b="1905"/>
             <wp:wrapNone/>
-            <wp:docPr id="648170988" name="Picture 1" descr="A screen shot of a computer&#10;&#10;AI-generated content may be incorrect."/>
+            <wp:docPr id="2137963709" name="Picture 1" descr="A screen shot of a computer program&#10;&#10;AI-generated content may be incorrect."/>
             <wp:cNvGraphicFramePr>
               <a:graphicFrameLocks xmlns:a="http://schemas.openxmlformats.org/drawingml/2006/main" noChangeAspect="1"/>
             </wp:cNvGraphicFramePr>
@@ -1149,11 +1787,11 @@
               <a:graphicData uri="http://schemas.openxmlformats.org/drawingml/2006/picture">
                 <pic:pic xmlns:pic="http://schemas.openxmlformats.org/drawingml/2006/picture">
                   <pic:nvPicPr>
-                    <pic:cNvPr id="648170988" name="Picture 1" descr="A screen shot of a computer&#10;&#10;AI-generated content may be incorrect."/>
+                    <pic:cNvPr id="2137963709" name="Picture 1" descr="A screen shot of a computer program&#10;&#10;AI-generated content may be incorrect."/>
                     <pic:cNvPicPr/>
                   </pic:nvPicPr>
                   <pic:blipFill>
-                    <a:blip r:embed="rId6" cstate="print">
+                    <a:blip r:embed="rId6">
                       <a:extLst>
                         <a:ext uri="{28A0092B-C50C-407E-A947-70E740481C1C}">
                           <a14:useLocalDpi xmlns:a14="http://schemas.microsoft.com/office/drawing/2010/main" val="0"/>
@@ -1167,7 +1805,7 @@
                   <pic:spPr>
                     <a:xfrm>
                       <a:off x="0" y="0"/>
-                      <a:ext cx="2962096" cy="3932372"/>
+                      <a:ext cx="3143250" cy="6056574"/>
                     </a:xfrm>
                     <a:prstGeom prst="rect">
                       <a:avLst/>
@@ -1185,15 +1823,6 @@
           </wp:anchor>
         </w:drawing>
       </w:r>
-    </w:p>
-    <w:p>
-      <w:pPr>
-        <w:rPr>
-          <w:rFonts w:ascii="Times New Roman" w:hAnsi="Times New Roman" w:cs="Times New Roman"/>
-          <w:sz w:val="24"/>
-          <w:szCs w:val="24"/>
-        </w:rPr>
-      </w:pPr>
     </w:p>
     <w:p>
       <w:pPr>

</xml_diff>

<commit_message>
Updated all dependencies, fixed error where maven directories were not working properly, changed and standardized naming conventions across all files.
</commit_message>
<xml_diff>
--- a/techDocs/TechDoc.docx
+++ b/techDocs/TechDoc.docx
@@ -318,7 +318,31 @@
                                 <w:sz w:val="40"/>
                                 <w:szCs w:val="40"/>
                               </w:rPr>
-                              <w:t xml:space="preserve"> 5-4</w:t>
+                              <w:t xml:space="preserve"> </w:t>
+                            </w:r>
+                            <w:r>
+                              <w:rPr>
+                                <w:rFonts w:ascii="Times New Roman" w:hAnsi="Times New Roman" w:cs="Times New Roman"/>
+                                <w:sz w:val="40"/>
+                                <w:szCs w:val="40"/>
+                              </w:rPr>
+                              <w:t>7</w:t>
+                            </w:r>
+                            <w:r>
+                              <w:rPr>
+                                <w:rFonts w:ascii="Times New Roman" w:hAnsi="Times New Roman" w:cs="Times New Roman"/>
+                                <w:sz w:val="40"/>
+                                <w:szCs w:val="40"/>
+                              </w:rPr>
+                              <w:t>-</w:t>
+                            </w:r>
+                            <w:r>
+                              <w:rPr>
+                                <w:rFonts w:ascii="Times New Roman" w:hAnsi="Times New Roman" w:cs="Times New Roman"/>
+                                <w:sz w:val="40"/>
+                                <w:szCs w:val="40"/>
+                              </w:rPr>
+                              <w:t>15</w:t>
                             </w:r>
                           </w:p>
                         </w:txbxContent>
@@ -340,7 +364,11 @@
           </mc:Choice>
           <mc:Fallback>
             <w:pict>
-              <v:shape w14:anchorId="3015D96E" id="Text Box 3" o:spid="_x0000_s1027" type="#_x0000_t202" style="position:absolute;margin-left:0;margin-top:127.5pt;width:467.25pt;height:40.75pt;z-index:251662336;visibility:visible;mso-wrap-style:square;mso-width-percent:0;mso-height-percent:200;mso-wrap-distance-left:9pt;mso-wrap-distance-top:3.6pt;mso-wrap-distance-right:9pt;mso-wrap-distance-bottom:3.6pt;mso-position-horizontal:absolute;mso-position-horizontal-relative:text;mso-position-vertical:absolute;mso-position-vertical-relative:text;mso-width-percent:0;mso-height-percent:200;mso-width-relative:margin;mso-height-relative:margin;v-text-anchor:top" o:gfxdata="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" filled="f">
+              <v:shapetype w14:anchorId="3015D96E" id="_x0000_t202" coordsize="21600,21600" o:spt="202" path="m,l,21600r21600,l21600,xe">
+                <v:stroke joinstyle="miter"/>
+                <v:path gradientshapeok="t" o:connecttype="rect"/>
+              </v:shapetype>
+              <v:shape id="Text Box 3" o:spid="_x0000_s1027" type="#_x0000_t202" style="position:absolute;margin-left:0;margin-top:127.5pt;width:467.25pt;height:40.75pt;z-index:251662336;visibility:visible;mso-wrap-style:square;mso-width-percent:0;mso-height-percent:200;mso-wrap-distance-left:9pt;mso-wrap-distance-top:3.6pt;mso-wrap-distance-right:9pt;mso-wrap-distance-bottom:3.6pt;mso-position-horizontal:absolute;mso-position-horizontal-relative:text;mso-position-vertical:absolute;mso-position-vertical-relative:text;mso-width-percent:0;mso-height-percent:200;mso-width-relative:margin;mso-height-relative:margin;v-text-anchor:top" o:gfxdata="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" filled="f">
                 <v:textbox style="mso-fit-shape-to-text:t">
                   <w:txbxContent>
                     <w:p>
@@ -366,7 +394,31 @@
                           <w:sz w:val="40"/>
                           <w:szCs w:val="40"/>
                         </w:rPr>
-                        <w:t xml:space="preserve"> 5-4</w:t>
+                        <w:t xml:space="preserve"> </w:t>
+                      </w:r>
+                      <w:r>
+                        <w:rPr>
+                          <w:rFonts w:ascii="Times New Roman" w:hAnsi="Times New Roman" w:cs="Times New Roman"/>
+                          <w:sz w:val="40"/>
+                          <w:szCs w:val="40"/>
+                        </w:rPr>
+                        <w:t>7</w:t>
+                      </w:r>
+                      <w:r>
+                        <w:rPr>
+                          <w:rFonts w:ascii="Times New Roman" w:hAnsi="Times New Roman" w:cs="Times New Roman"/>
+                          <w:sz w:val="40"/>
+                          <w:szCs w:val="40"/>
+                        </w:rPr>
+                        <w:t>-</w:t>
+                      </w:r>
+                      <w:r>
+                        <w:rPr>
+                          <w:rFonts w:ascii="Times New Roman" w:hAnsi="Times New Roman" w:cs="Times New Roman"/>
+                          <w:sz w:val="40"/>
+                          <w:szCs w:val="40"/>
+                        </w:rPr>
+                        <w:t>15</w:t>
                       </w:r>
                     </w:p>
                   </w:txbxContent>
@@ -808,15 +860,23 @@
           <w:sz w:val="24"/>
           <w:szCs w:val="24"/>
         </w:rPr>
-        <w:t>https://github.com/Grantlw100/Java-Notes-HCC-02498/tree/main/module-</w:t>
-      </w:r>
-      <w:r>
-        <w:rPr>
-          <w:rFonts w:ascii="Times New Roman" w:hAnsi="Times New Roman" w:cs="Times New Roman"/>
-          <w:sz w:val="24"/>
-          <w:szCs w:val="24"/>
-        </w:rPr>
-        <w:t>5</w:t>
+        <w:t>https://github.com/Grantlw100/Java-Notes-HCC-02498/tree/main/module</w:t>
+      </w:r>
+      <w:r>
+        <w:rPr>
+          <w:rFonts w:ascii="Times New Roman" w:hAnsi="Times New Roman" w:cs="Times New Roman"/>
+          <w:sz w:val="24"/>
+          <w:szCs w:val="24"/>
+        </w:rPr>
+        <w:t>-</w:t>
+      </w:r>
+      <w:r>
+        <w:rPr>
+          <w:rFonts w:ascii="Times New Roman" w:hAnsi="Times New Roman" w:cs="Times New Roman"/>
+          <w:sz w:val="24"/>
+          <w:szCs w:val="24"/>
+        </w:rPr>
+        <w:t>7</w:t>
       </w:r>
       <w:r>
         <w:rPr>
@@ -832,7 +892,15 @@
           <w:sz w:val="24"/>
           <w:szCs w:val="24"/>
         </w:rPr>
-        <w:t>5.4</w:t>
+        <w:t>7</w:t>
+      </w:r>
+      <w:r>
+        <w:rPr>
+          <w:rFonts w:ascii="Times New Roman" w:hAnsi="Times New Roman" w:cs="Times New Roman"/>
+          <w:sz w:val="24"/>
+          <w:szCs w:val="24"/>
+        </w:rPr>
+        <w:t>15</w:t>
       </w:r>
       <w:r>
         <w:rPr>
@@ -860,6 +928,7 @@
           <w:szCs w:val="24"/>
         </w:rPr>
       </w:pPr>
+      <w:proofErr w:type="spellStart"/>
       <w:r>
         <w:rPr>
           <w:rFonts w:ascii="Times New Roman" w:hAnsi="Times New Roman" w:cs="Times New Roman"/>
@@ -868,6 +937,7 @@
         </w:rPr>
         <w:t>PseudoCode</w:t>
       </w:r>
+      <w:proofErr w:type="spellEnd"/>
     </w:p>
     <w:p>
       <w:pPr>
@@ -909,821 +979,167 @@
           <w:sz w:val="24"/>
           <w:szCs w:val="24"/>
         </w:rPr>
-        <w:t xml:space="preserve">    DECLARE decimal value</w:t>
-      </w:r>
-    </w:p>
-    <w:p>
-      <w:pPr>
-        <w:rPr>
-          <w:rFonts w:ascii="Times New Roman" w:hAnsi="Times New Roman" w:cs="Times New Roman"/>
-          <w:sz w:val="24"/>
-          <w:szCs w:val="24"/>
-        </w:rPr>
-      </w:pPr>
-      <w:r>
-        <w:rPr>
-          <w:rFonts w:ascii="Times New Roman" w:hAnsi="Times New Roman" w:cs="Times New Roman"/>
-          <w:sz w:val="24"/>
-          <w:szCs w:val="24"/>
-        </w:rPr>
-        <w:t xml:space="preserve">    DECLARE integer roundTo</w:t>
-      </w:r>
-    </w:p>
-    <w:p>
-      <w:pPr>
-        <w:rPr>
-          <w:rFonts w:ascii="Times New Roman" w:hAnsi="Times New Roman" w:cs="Times New Roman"/>
-          <w:sz w:val="24"/>
-          <w:szCs w:val="24"/>
-        </w:rPr>
-      </w:pPr>
-      <w:r>
-        <w:rPr>
-          <w:rFonts w:ascii="Times New Roman" w:hAnsi="Times New Roman" w:cs="Times New Roman"/>
-          <w:sz w:val="24"/>
-          <w:szCs w:val="24"/>
-        </w:rPr>
-        <w:t xml:space="preserve">    DECLARE String unit</w:t>
-      </w:r>
-    </w:p>
-    <w:p>
-      <w:pPr>
-        <w:rPr>
-          <w:rFonts w:ascii="Times New Roman" w:hAnsi="Times New Roman" w:cs="Times New Roman"/>
-          <w:sz w:val="24"/>
-          <w:szCs w:val="24"/>
-        </w:rPr>
-      </w:pPr>
-      <w:r>
-        <w:rPr>
-          <w:rFonts w:ascii="Times New Roman" w:hAnsi="Times New Roman" w:cs="Times New Roman"/>
-          <w:sz w:val="24"/>
-          <w:szCs w:val="24"/>
-        </w:rPr>
-        <w:t xml:space="preserve">    DECLARE String output</w:t>
-      </w:r>
-    </w:p>
-    <w:p>
-      <w:pPr>
-        <w:rPr>
-          <w:rFonts w:ascii="Times New Roman" w:hAnsi="Times New Roman" w:cs="Times New Roman"/>
-          <w:sz w:val="24"/>
-          <w:szCs w:val="24"/>
-        </w:rPr>
-      </w:pPr>
-      <w:r>
-        <w:rPr>
-          <w:rFonts w:ascii="Times New Roman" w:hAnsi="Times New Roman" w:cs="Times New Roman"/>
-          <w:sz w:val="24"/>
-          <w:szCs w:val="24"/>
-        </w:rPr>
-        <w:t xml:space="preserve">    DECLARE boolean validInput as false</w:t>
-      </w:r>
-    </w:p>
-    <w:p>
-      <w:pPr>
-        <w:rPr>
-          <w:rFonts w:ascii="Times New Roman" w:hAnsi="Times New Roman" w:cs="Times New Roman"/>
-          <w:sz w:val="24"/>
-          <w:szCs w:val="24"/>
-        </w:rPr>
-      </w:pPr>
-    </w:p>
-    <w:p>
-      <w:pPr>
-        <w:rPr>
-          <w:rFonts w:ascii="Times New Roman" w:hAnsi="Times New Roman" w:cs="Times New Roman"/>
-          <w:sz w:val="24"/>
-          <w:szCs w:val="24"/>
-        </w:rPr>
-      </w:pPr>
-      <w:r>
-        <w:rPr>
-          <w:rFonts w:ascii="Times New Roman" w:hAnsi="Times New Roman" w:cs="Times New Roman"/>
-          <w:sz w:val="24"/>
-          <w:szCs w:val="24"/>
-        </w:rPr>
-        <w:t xml:space="preserve">    CREATE scanner object for user input</w:t>
-      </w:r>
-    </w:p>
-    <w:p>
-      <w:pPr>
-        <w:rPr>
-          <w:rFonts w:ascii="Times New Roman" w:hAnsi="Times New Roman" w:cs="Times New Roman"/>
-          <w:sz w:val="24"/>
-          <w:szCs w:val="24"/>
-        </w:rPr>
-      </w:pPr>
-    </w:p>
-    <w:p>
-      <w:pPr>
-        <w:rPr>
-          <w:rFonts w:ascii="Times New Roman" w:hAnsi="Times New Roman" w:cs="Times New Roman"/>
-          <w:sz w:val="24"/>
-          <w:szCs w:val="24"/>
-        </w:rPr>
-      </w:pPr>
-      <w:r>
-        <w:rPr>
-          <w:rFonts w:ascii="Times New Roman" w:hAnsi="Times New Roman" w:cs="Times New Roman"/>
-          <w:sz w:val="24"/>
-          <w:szCs w:val="24"/>
-        </w:rPr>
-        <w:t xml:space="preserve">    DISPLAY "Enter the distance as a decimal number: "</w:t>
-      </w:r>
-    </w:p>
-    <w:p>
-      <w:pPr>
-        <w:rPr>
-          <w:rFonts w:ascii="Times New Roman" w:hAnsi="Times New Roman" w:cs="Times New Roman"/>
-          <w:sz w:val="24"/>
-          <w:szCs w:val="24"/>
-        </w:rPr>
-      </w:pPr>
-    </w:p>
-    <w:p>
-      <w:pPr>
-        <w:rPr>
-          <w:rFonts w:ascii="Times New Roman" w:hAnsi="Times New Roman" w:cs="Times New Roman"/>
-          <w:sz w:val="24"/>
-          <w:szCs w:val="24"/>
-        </w:rPr>
-      </w:pPr>
-      <w:r>
-        <w:rPr>
-          <w:rFonts w:ascii="Times New Roman" w:hAnsi="Times New Roman" w:cs="Times New Roman"/>
-          <w:sz w:val="24"/>
-          <w:szCs w:val="24"/>
-        </w:rPr>
-        <w:t xml:space="preserve">    WHILE (user input is NOT a valid decimal number)</w:t>
-      </w:r>
-    </w:p>
-    <w:p>
-      <w:pPr>
-        <w:rPr>
-          <w:rFonts w:ascii="Times New Roman" w:hAnsi="Times New Roman" w:cs="Times New Roman"/>
-          <w:sz w:val="24"/>
-          <w:szCs w:val="24"/>
-        </w:rPr>
-      </w:pPr>
-      <w:r>
-        <w:rPr>
-          <w:rFonts w:ascii="Times New Roman" w:hAnsi="Times New Roman" w:cs="Times New Roman"/>
-          <w:sz w:val="24"/>
-          <w:szCs w:val="24"/>
-        </w:rPr>
-        <w:t xml:space="preserve">        DISPLAY "Invalid input. Please enter a valid decimal number"</w:t>
-      </w:r>
-    </w:p>
-    <w:p>
-      <w:pPr>
-        <w:rPr>
-          <w:rFonts w:ascii="Times New Roman" w:hAnsi="Times New Roman" w:cs="Times New Roman"/>
-          <w:sz w:val="24"/>
-          <w:szCs w:val="24"/>
-        </w:rPr>
-      </w:pPr>
-      <w:r>
-        <w:rPr>
-          <w:rFonts w:ascii="Times New Roman" w:hAnsi="Times New Roman" w:cs="Times New Roman"/>
-          <w:sz w:val="24"/>
-          <w:szCs w:val="24"/>
-        </w:rPr>
-        <w:t xml:space="preserve">        CLEAR invalid input</w:t>
-      </w:r>
-    </w:p>
-    <w:p>
-      <w:pPr>
-        <w:rPr>
-          <w:rFonts w:ascii="Times New Roman" w:hAnsi="Times New Roman" w:cs="Times New Roman"/>
-          <w:sz w:val="24"/>
-          <w:szCs w:val="24"/>
-        </w:rPr>
-      </w:pPr>
-      <w:r>
-        <w:rPr>
-          <w:rFonts w:ascii="Times New Roman" w:hAnsi="Times New Roman" w:cs="Times New Roman"/>
-          <w:sz w:val="24"/>
-          <w:szCs w:val="24"/>
-        </w:rPr>
-        <w:t xml:space="preserve">    END WHILE</w:t>
-      </w:r>
-    </w:p>
-    <w:p>
-      <w:pPr>
-        <w:rPr>
-          <w:rFonts w:ascii="Times New Roman" w:hAnsi="Times New Roman" w:cs="Times New Roman"/>
-          <w:sz w:val="24"/>
-          <w:szCs w:val="24"/>
-        </w:rPr>
-      </w:pPr>
-    </w:p>
-    <w:p>
-      <w:pPr>
-        <w:rPr>
-          <w:rFonts w:ascii="Times New Roman" w:hAnsi="Times New Roman" w:cs="Times New Roman"/>
-          <w:sz w:val="24"/>
-          <w:szCs w:val="24"/>
-        </w:rPr>
-      </w:pPr>
-      <w:r>
-        <w:rPr>
-          <w:rFonts w:ascii="Times New Roman" w:hAnsi="Times New Roman" w:cs="Times New Roman"/>
-          <w:sz w:val="24"/>
-          <w:szCs w:val="24"/>
-        </w:rPr>
-        <w:t xml:space="preserve">    SET value to user's valid decimal input</w:t>
-      </w:r>
-    </w:p>
-    <w:p>
-      <w:pPr>
-        <w:rPr>
-          <w:rFonts w:ascii="Times New Roman" w:hAnsi="Times New Roman" w:cs="Times New Roman"/>
-          <w:sz w:val="24"/>
-          <w:szCs w:val="24"/>
-        </w:rPr>
-      </w:pPr>
-      <w:r>
-        <w:rPr>
-          <w:rFonts w:ascii="Times New Roman" w:hAnsi="Times New Roman" w:cs="Times New Roman"/>
-          <w:sz w:val="24"/>
-          <w:szCs w:val="24"/>
-        </w:rPr>
-        <w:t xml:space="preserve">    DISPLAY "You entered: " + value</w:t>
-      </w:r>
-    </w:p>
-    <w:p>
-      <w:pPr>
-        <w:rPr>
-          <w:rFonts w:ascii="Times New Roman" w:hAnsi="Times New Roman" w:cs="Times New Roman"/>
-          <w:sz w:val="24"/>
-          <w:szCs w:val="24"/>
-        </w:rPr>
-      </w:pPr>
-    </w:p>
-    <w:p>
-      <w:pPr>
-        <w:rPr>
-          <w:rFonts w:ascii="Times New Roman" w:hAnsi="Times New Roman" w:cs="Times New Roman"/>
-          <w:sz w:val="24"/>
-          <w:szCs w:val="24"/>
-        </w:rPr>
-      </w:pPr>
-      <w:r>
-        <w:rPr>
-          <w:rFonts w:ascii="Times New Roman" w:hAnsi="Times New Roman" w:cs="Times New Roman"/>
-          <w:sz w:val="24"/>
-          <w:szCs w:val="24"/>
-        </w:rPr>
-        <w:t xml:space="preserve">    DISPLAY "Enter an integer to round your conversion to: "</w:t>
-      </w:r>
-    </w:p>
-    <w:p>
-      <w:pPr>
-        <w:rPr>
-          <w:rFonts w:ascii="Times New Roman" w:hAnsi="Times New Roman" w:cs="Times New Roman"/>
-          <w:sz w:val="24"/>
-          <w:szCs w:val="24"/>
-        </w:rPr>
-      </w:pPr>
-    </w:p>
-    <w:p>
-      <w:pPr>
-        <w:rPr>
-          <w:rFonts w:ascii="Times New Roman" w:hAnsi="Times New Roman" w:cs="Times New Roman"/>
-          <w:sz w:val="24"/>
-          <w:szCs w:val="24"/>
-        </w:rPr>
-      </w:pPr>
-      <w:r>
-        <w:rPr>
-          <w:rFonts w:ascii="Times New Roman" w:hAnsi="Times New Roman" w:cs="Times New Roman"/>
-          <w:sz w:val="24"/>
-          <w:szCs w:val="24"/>
-        </w:rPr>
-        <w:t xml:space="preserve">    WHILE (user input is NOT a valid integer)</w:t>
-      </w:r>
-    </w:p>
-    <w:p>
-      <w:pPr>
-        <w:rPr>
-          <w:rFonts w:ascii="Times New Roman" w:hAnsi="Times New Roman" w:cs="Times New Roman"/>
-          <w:sz w:val="24"/>
-          <w:szCs w:val="24"/>
-        </w:rPr>
-      </w:pPr>
-      <w:r>
-        <w:rPr>
-          <w:rFonts w:ascii="Times New Roman" w:hAnsi="Times New Roman" w:cs="Times New Roman"/>
-          <w:sz w:val="24"/>
-          <w:szCs w:val="24"/>
-        </w:rPr>
-        <w:t xml:space="preserve">        DISPLAY "Invalid input. Please enter a valid integer"</w:t>
-      </w:r>
-    </w:p>
-    <w:p>
-      <w:pPr>
-        <w:rPr>
-          <w:rFonts w:ascii="Times New Roman" w:hAnsi="Times New Roman" w:cs="Times New Roman"/>
-          <w:sz w:val="24"/>
-          <w:szCs w:val="24"/>
-        </w:rPr>
-      </w:pPr>
-      <w:r>
-        <w:rPr>
-          <w:rFonts w:ascii="Times New Roman" w:hAnsi="Times New Roman" w:cs="Times New Roman"/>
-          <w:sz w:val="24"/>
-          <w:szCs w:val="24"/>
-        </w:rPr>
-        <w:t xml:space="preserve">        CLEAR invalid input</w:t>
-      </w:r>
-    </w:p>
-    <w:p>
-      <w:pPr>
-        <w:rPr>
-          <w:rFonts w:ascii="Times New Roman" w:hAnsi="Times New Roman" w:cs="Times New Roman"/>
-          <w:sz w:val="24"/>
-          <w:szCs w:val="24"/>
-        </w:rPr>
-      </w:pPr>
-      <w:r>
-        <w:rPr>
-          <w:rFonts w:ascii="Times New Roman" w:hAnsi="Times New Roman" w:cs="Times New Roman"/>
-          <w:sz w:val="24"/>
-          <w:szCs w:val="24"/>
-        </w:rPr>
-        <w:t xml:space="preserve">    END WHILE</w:t>
-      </w:r>
-    </w:p>
-    <w:p>
-      <w:pPr>
-        <w:rPr>
-          <w:rFonts w:ascii="Times New Roman" w:hAnsi="Times New Roman" w:cs="Times New Roman"/>
-          <w:sz w:val="24"/>
-          <w:szCs w:val="24"/>
-        </w:rPr>
-      </w:pPr>
-    </w:p>
-    <w:p>
-      <w:pPr>
-        <w:rPr>
-          <w:rFonts w:ascii="Times New Roman" w:hAnsi="Times New Roman" w:cs="Times New Roman"/>
-          <w:sz w:val="24"/>
-          <w:szCs w:val="24"/>
-        </w:rPr>
-      </w:pPr>
-      <w:r>
-        <w:rPr>
-          <w:rFonts w:ascii="Times New Roman" w:hAnsi="Times New Roman" w:cs="Times New Roman"/>
-          <w:sz w:val="24"/>
-          <w:szCs w:val="24"/>
-        </w:rPr>
-        <w:t xml:space="preserve">    SET roundTo to user's valid integer input</w:t>
-      </w:r>
-    </w:p>
-    <w:p>
-      <w:pPr>
-        <w:rPr>
-          <w:rFonts w:ascii="Times New Roman" w:hAnsi="Times New Roman" w:cs="Times New Roman"/>
-          <w:sz w:val="24"/>
-          <w:szCs w:val="24"/>
-        </w:rPr>
-      </w:pPr>
-      <w:r>
-        <w:rPr>
-          <w:rFonts w:ascii="Times New Roman" w:hAnsi="Times New Roman" w:cs="Times New Roman"/>
-          <w:sz w:val="24"/>
-          <w:szCs w:val="24"/>
-        </w:rPr>
-        <w:t xml:space="preserve">    DISPLAY "You entered: " + roundTo</w:t>
-      </w:r>
-    </w:p>
-    <w:p>
-      <w:pPr>
-        <w:rPr>
-          <w:rFonts w:ascii="Times New Roman" w:hAnsi="Times New Roman" w:cs="Times New Roman"/>
-          <w:sz w:val="24"/>
-          <w:szCs w:val="24"/>
-        </w:rPr>
-      </w:pPr>
-    </w:p>
-    <w:p>
-      <w:pPr>
-        <w:rPr>
-          <w:rFonts w:ascii="Times New Roman" w:hAnsi="Times New Roman" w:cs="Times New Roman"/>
-          <w:sz w:val="24"/>
-          <w:szCs w:val="24"/>
-        </w:rPr>
-      </w:pPr>
-      <w:r>
-        <w:rPr>
-          <w:rFonts w:ascii="Times New Roman" w:hAnsi="Times New Roman" w:cs="Times New Roman"/>
-          <w:sz w:val="24"/>
-          <w:szCs w:val="24"/>
-        </w:rPr>
-        <w:t xml:space="preserve">    SET validInput to false</w:t>
-      </w:r>
-    </w:p>
-    <w:p>
-      <w:pPr>
-        <w:rPr>
-          <w:rFonts w:ascii="Times New Roman" w:hAnsi="Times New Roman" w:cs="Times New Roman"/>
-          <w:sz w:val="24"/>
-          <w:szCs w:val="24"/>
-        </w:rPr>
-      </w:pPr>
-      <w:r>
-        <w:rPr>
-          <w:rFonts w:ascii="Times New Roman" w:hAnsi="Times New Roman" w:cs="Times New Roman"/>
-          <w:sz w:val="24"/>
-          <w:szCs w:val="24"/>
-        </w:rPr>
-        <w:t xml:space="preserve">    WHILE (validInput is false)</w:t>
-      </w:r>
-    </w:p>
-    <w:p>
-      <w:pPr>
-        <w:rPr>
-          <w:rFonts w:ascii="Times New Roman" w:hAnsi="Times New Roman" w:cs="Times New Roman"/>
-          <w:sz w:val="24"/>
-          <w:szCs w:val="24"/>
-        </w:rPr>
-      </w:pPr>
-      <w:r>
-        <w:rPr>
-          <w:rFonts w:ascii="Times New Roman" w:hAnsi="Times New Roman" w:cs="Times New Roman"/>
-          <w:sz w:val="24"/>
-          <w:szCs w:val="24"/>
-        </w:rPr>
-        <w:t xml:space="preserve">        DISPLAY "Enter unit (mi for Miles or km for Kilometers): "</w:t>
-      </w:r>
-    </w:p>
-    <w:p>
-      <w:pPr>
-        <w:rPr>
-          <w:rFonts w:ascii="Times New Roman" w:hAnsi="Times New Roman" w:cs="Times New Roman"/>
-          <w:sz w:val="24"/>
-          <w:szCs w:val="24"/>
-        </w:rPr>
-      </w:pPr>
-      <w:r>
-        <w:rPr>
-          <w:rFonts w:ascii="Times New Roman" w:hAnsi="Times New Roman" w:cs="Times New Roman"/>
-          <w:sz w:val="24"/>
-          <w:szCs w:val="24"/>
-        </w:rPr>
-        <w:t xml:space="preserve">        SET unit to user's input in lowercase</w:t>
-      </w:r>
-    </w:p>
-    <w:p>
-      <w:pPr>
-        <w:rPr>
-          <w:rFonts w:ascii="Times New Roman" w:hAnsi="Times New Roman" w:cs="Times New Roman"/>
-          <w:sz w:val="24"/>
-          <w:szCs w:val="24"/>
-        </w:rPr>
-      </w:pPr>
-    </w:p>
-    <w:p>
-      <w:pPr>
-        <w:rPr>
-          <w:rFonts w:ascii="Times New Roman" w:hAnsi="Times New Roman" w:cs="Times New Roman"/>
-          <w:sz w:val="24"/>
-          <w:szCs w:val="24"/>
-        </w:rPr>
-      </w:pPr>
-      <w:r>
-        <w:rPr>
-          <w:rFonts w:ascii="Times New Roman" w:hAnsi="Times New Roman" w:cs="Times New Roman"/>
-          <w:sz w:val="24"/>
-          <w:szCs w:val="24"/>
-        </w:rPr>
-        <w:t xml:space="preserve">        IF (unit equals "mi")</w:t>
-      </w:r>
-    </w:p>
-    <w:p>
-      <w:pPr>
-        <w:rPr>
-          <w:rFonts w:ascii="Times New Roman" w:hAnsi="Times New Roman" w:cs="Times New Roman"/>
-          <w:sz w:val="24"/>
-          <w:szCs w:val="24"/>
-        </w:rPr>
-      </w:pPr>
-      <w:r>
-        <w:rPr>
-          <w:rFonts w:ascii="Times New Roman" w:hAnsi="Times New Roman" w:cs="Times New Roman"/>
-          <w:sz w:val="24"/>
-          <w:szCs w:val="24"/>
-        </w:rPr>
-        <w:t xml:space="preserve">            SET value = value * 1.60934</w:t>
-      </w:r>
-    </w:p>
-    <w:p>
-      <w:pPr>
-        <w:rPr>
-          <w:rFonts w:ascii="Times New Roman" w:hAnsi="Times New Roman" w:cs="Times New Roman"/>
-          <w:sz w:val="24"/>
-          <w:szCs w:val="24"/>
-        </w:rPr>
-      </w:pPr>
-      <w:r>
-        <w:rPr>
-          <w:rFonts w:ascii="Times New Roman" w:hAnsi="Times New Roman" w:cs="Times New Roman"/>
-          <w:sz w:val="24"/>
-          <w:szCs w:val="24"/>
-        </w:rPr>
-        <w:t xml:space="preserve">            SET unit = "km"</w:t>
-      </w:r>
-    </w:p>
-    <w:p>
-      <w:pPr>
-        <w:rPr>
-          <w:rFonts w:ascii="Times New Roman" w:hAnsi="Times New Roman" w:cs="Times New Roman"/>
-          <w:sz w:val="24"/>
-          <w:szCs w:val="24"/>
-        </w:rPr>
-      </w:pPr>
-      <w:r>
-        <w:rPr>
-          <w:rFonts w:ascii="Times New Roman" w:hAnsi="Times New Roman" w:cs="Times New Roman"/>
-          <w:sz w:val="24"/>
-          <w:szCs w:val="24"/>
-        </w:rPr>
-        <w:t xml:space="preserve">            SET output = "The Conversion from Miles to Kilometers is"</w:t>
-      </w:r>
-    </w:p>
-    <w:p>
-      <w:pPr>
-        <w:rPr>
-          <w:rFonts w:ascii="Times New Roman" w:hAnsi="Times New Roman" w:cs="Times New Roman"/>
-          <w:sz w:val="24"/>
-          <w:szCs w:val="24"/>
-        </w:rPr>
-      </w:pPr>
-      <w:r>
-        <w:rPr>
-          <w:rFonts w:ascii="Times New Roman" w:hAnsi="Times New Roman" w:cs="Times New Roman"/>
-          <w:sz w:val="24"/>
-          <w:szCs w:val="24"/>
-        </w:rPr>
-        <w:t xml:space="preserve">            SET validInput to true</w:t>
-      </w:r>
-    </w:p>
-    <w:p>
-      <w:pPr>
-        <w:rPr>
-          <w:rFonts w:ascii="Times New Roman" w:hAnsi="Times New Roman" w:cs="Times New Roman"/>
-          <w:sz w:val="24"/>
-          <w:szCs w:val="24"/>
-        </w:rPr>
-      </w:pPr>
-      <w:r>
-        <w:rPr>
-          <w:rFonts w:ascii="Times New Roman" w:hAnsi="Times New Roman" w:cs="Times New Roman"/>
-          <w:sz w:val="24"/>
-          <w:szCs w:val="24"/>
-        </w:rPr>
-        <w:t xml:space="preserve">        ELSE IF (unit equals "km")</w:t>
-      </w:r>
-    </w:p>
-    <w:p>
-      <w:pPr>
-        <w:rPr>
-          <w:rFonts w:ascii="Times New Roman" w:hAnsi="Times New Roman" w:cs="Times New Roman"/>
-          <w:sz w:val="24"/>
-          <w:szCs w:val="24"/>
-        </w:rPr>
-      </w:pPr>
-      <w:r>
-        <w:rPr>
-          <w:rFonts w:ascii="Times New Roman" w:hAnsi="Times New Roman" w:cs="Times New Roman"/>
-          <w:sz w:val="24"/>
-          <w:szCs w:val="24"/>
-        </w:rPr>
-        <w:t xml:space="preserve">            SET value = value * 0.621371</w:t>
-      </w:r>
-    </w:p>
-    <w:p>
-      <w:pPr>
-        <w:rPr>
-          <w:rFonts w:ascii="Times New Roman" w:hAnsi="Times New Roman" w:cs="Times New Roman"/>
-          <w:sz w:val="24"/>
-          <w:szCs w:val="24"/>
-        </w:rPr>
-      </w:pPr>
-      <w:r>
-        <w:rPr>
-          <w:rFonts w:ascii="Times New Roman" w:hAnsi="Times New Roman" w:cs="Times New Roman"/>
-          <w:sz w:val="24"/>
-          <w:szCs w:val="24"/>
-        </w:rPr>
-        <w:t xml:space="preserve">            SET unit = "mi"</w:t>
-      </w:r>
-    </w:p>
-    <w:p>
-      <w:pPr>
-        <w:rPr>
-          <w:rFonts w:ascii="Times New Roman" w:hAnsi="Times New Roman" w:cs="Times New Roman"/>
-          <w:sz w:val="24"/>
-          <w:szCs w:val="24"/>
-        </w:rPr>
-      </w:pPr>
-      <w:r>
-        <w:rPr>
-          <w:rFonts w:ascii="Times New Roman" w:hAnsi="Times New Roman" w:cs="Times New Roman"/>
-          <w:sz w:val="24"/>
-          <w:szCs w:val="24"/>
-        </w:rPr>
-        <w:t xml:space="preserve">            SET output = "The Conversion from Kilometers to Miles is"</w:t>
-      </w:r>
-    </w:p>
-    <w:p>
-      <w:pPr>
-        <w:rPr>
-          <w:rFonts w:ascii="Times New Roman" w:hAnsi="Times New Roman" w:cs="Times New Roman"/>
-          <w:sz w:val="24"/>
-          <w:szCs w:val="24"/>
-        </w:rPr>
-      </w:pPr>
-      <w:r>
-        <w:rPr>
-          <w:rFonts w:ascii="Times New Roman" w:hAnsi="Times New Roman" w:cs="Times New Roman"/>
-          <w:sz w:val="24"/>
-          <w:szCs w:val="24"/>
-        </w:rPr>
-        <w:t xml:space="preserve">            SET validInput to true</w:t>
-      </w:r>
-    </w:p>
-    <w:p>
-      <w:pPr>
-        <w:rPr>
-          <w:rFonts w:ascii="Times New Roman" w:hAnsi="Times New Roman" w:cs="Times New Roman"/>
-          <w:sz w:val="24"/>
-          <w:szCs w:val="24"/>
-        </w:rPr>
-      </w:pPr>
-      <w:r>
-        <w:rPr>
-          <w:rFonts w:ascii="Times New Roman" w:hAnsi="Times New Roman" w:cs="Times New Roman"/>
-          <w:sz w:val="24"/>
-          <w:szCs w:val="24"/>
-        </w:rPr>
-        <w:t xml:space="preserve">        ELSE</w:t>
-      </w:r>
-    </w:p>
-    <w:p>
-      <w:pPr>
-        <w:rPr>
-          <w:rFonts w:ascii="Times New Roman" w:hAnsi="Times New Roman" w:cs="Times New Roman"/>
-          <w:sz w:val="24"/>
-          <w:szCs w:val="24"/>
-        </w:rPr>
-      </w:pPr>
-      <w:r>
-        <w:rPr>
-          <w:rFonts w:ascii="Times New Roman" w:hAnsi="Times New Roman" w:cs="Times New Roman"/>
-          <w:sz w:val="24"/>
-          <w:szCs w:val="24"/>
-        </w:rPr>
-        <w:t xml:space="preserve">            DISPLAY "Invalid input. Please enter mi or km."</w:t>
-      </w:r>
-    </w:p>
-    <w:p>
-      <w:pPr>
-        <w:rPr>
-          <w:rFonts w:ascii="Times New Roman" w:hAnsi="Times New Roman" w:cs="Times New Roman"/>
-          <w:sz w:val="24"/>
-          <w:szCs w:val="24"/>
-        </w:rPr>
-      </w:pPr>
-      <w:r>
-        <w:rPr>
-          <w:rFonts w:ascii="Times New Roman" w:hAnsi="Times New Roman" w:cs="Times New Roman"/>
-          <w:sz w:val="24"/>
-          <w:szCs w:val="24"/>
-        </w:rPr>
-        <w:t xml:space="preserve">            CONTINUE LOOP</w:t>
-      </w:r>
-    </w:p>
-    <w:p>
-      <w:pPr>
-        <w:rPr>
-          <w:rFonts w:ascii="Times New Roman" w:hAnsi="Times New Roman" w:cs="Times New Roman"/>
-          <w:sz w:val="24"/>
-          <w:szCs w:val="24"/>
-        </w:rPr>
-      </w:pPr>
-      <w:r>
-        <w:rPr>
-          <w:rFonts w:ascii="Times New Roman" w:hAnsi="Times New Roman" w:cs="Times New Roman"/>
-          <w:sz w:val="24"/>
-          <w:szCs w:val="24"/>
-        </w:rPr>
-        <w:t xml:space="preserve">        END IF</w:t>
-      </w:r>
-    </w:p>
-    <w:p>
-      <w:pPr>
-        <w:rPr>
-          <w:rFonts w:ascii="Times New Roman" w:hAnsi="Times New Roman" w:cs="Times New Roman"/>
-          <w:sz w:val="24"/>
-          <w:szCs w:val="24"/>
-        </w:rPr>
-      </w:pPr>
-      <w:r>
-        <w:rPr>
-          <w:rFonts w:ascii="Times New Roman" w:hAnsi="Times New Roman" w:cs="Times New Roman"/>
-          <w:sz w:val="24"/>
-          <w:szCs w:val="24"/>
-        </w:rPr>
-        <w:lastRenderedPageBreak/>
-        <w:t xml:space="preserve">    END WHILE</w:t>
-      </w:r>
-    </w:p>
-    <w:p>
-      <w:pPr>
-        <w:rPr>
-          <w:rFonts w:ascii="Times New Roman" w:hAnsi="Times New Roman" w:cs="Times New Roman"/>
-          <w:sz w:val="24"/>
-          <w:szCs w:val="24"/>
-        </w:rPr>
-      </w:pPr>
-    </w:p>
-    <w:p>
-      <w:pPr>
-        <w:rPr>
-          <w:rFonts w:ascii="Times New Roman" w:hAnsi="Times New Roman" w:cs="Times New Roman"/>
-          <w:sz w:val="24"/>
-          <w:szCs w:val="24"/>
-        </w:rPr>
-      </w:pPr>
-      <w:r>
-        <w:rPr>
-          <w:rFonts w:ascii="Times New Roman" w:hAnsi="Times New Roman" w:cs="Times New Roman"/>
-          <w:sz w:val="24"/>
-          <w:szCs w:val="24"/>
-        </w:rPr>
-        <w:t xml:space="preserve">    CREATE BigDecimal bd using converted value</w:t>
-      </w:r>
-    </w:p>
-    <w:p>
-      <w:pPr>
-        <w:rPr>
-          <w:rFonts w:ascii="Times New Roman" w:hAnsi="Times New Roman" w:cs="Times New Roman"/>
-          <w:sz w:val="24"/>
-          <w:szCs w:val="24"/>
-        </w:rPr>
-      </w:pPr>
-      <w:r>
-        <w:rPr>
-          <w:rFonts w:ascii="Times New Roman" w:hAnsi="Times New Roman" w:cs="Times New Roman"/>
-          <w:sz w:val="24"/>
-          <w:szCs w:val="24"/>
-        </w:rPr>
-        <w:t xml:space="preserve">    ROUND bd to "roundTo" decimal places (rounding mode: HALF_UP)</w:t>
-      </w:r>
-    </w:p>
-    <w:p>
-      <w:pPr>
-        <w:rPr>
-          <w:rFonts w:ascii="Times New Roman" w:hAnsi="Times New Roman" w:cs="Times New Roman"/>
-          <w:sz w:val="24"/>
-          <w:szCs w:val="24"/>
-        </w:rPr>
-      </w:pPr>
-      <w:r>
-        <w:rPr>
-          <w:rFonts w:ascii="Times New Roman" w:hAnsi="Times New Roman" w:cs="Times New Roman"/>
-          <w:sz w:val="24"/>
-          <w:szCs w:val="24"/>
-        </w:rPr>
-        <w:t xml:space="preserve">    SET roundedNumber = bd converted back to double</w:t>
-      </w:r>
-    </w:p>
-    <w:p>
-      <w:pPr>
-        <w:rPr>
-          <w:rFonts w:ascii="Times New Roman" w:hAnsi="Times New Roman" w:cs="Times New Roman"/>
-          <w:sz w:val="24"/>
-          <w:szCs w:val="24"/>
-        </w:rPr>
-      </w:pPr>
-    </w:p>
-    <w:p>
-      <w:pPr>
-        <w:rPr>
-          <w:rFonts w:ascii="Times New Roman" w:hAnsi="Times New Roman" w:cs="Times New Roman"/>
-          <w:sz w:val="24"/>
-          <w:szCs w:val="24"/>
-        </w:rPr>
-      </w:pPr>
-      <w:r>
-        <w:rPr>
-          <w:rFonts w:ascii="Times New Roman" w:hAnsi="Times New Roman" w:cs="Times New Roman"/>
-          <w:sz w:val="24"/>
-          <w:szCs w:val="24"/>
-        </w:rPr>
-        <w:t xml:space="preserve">    DISPLAY output + roundedNumber + unit + "²"</w:t>
+        <w:t xml:space="preserve">DEFINE an array called </w:t>
+      </w:r>
+      <w:proofErr w:type="spellStart"/>
+      <w:r>
+        <w:rPr>
+          <w:rFonts w:ascii="Times New Roman" w:hAnsi="Times New Roman" w:cs="Times New Roman"/>
+          <w:sz w:val="24"/>
+          <w:szCs w:val="24"/>
+        </w:rPr>
+        <w:t>testArray</w:t>
+      </w:r>
+      <w:proofErr w:type="spellEnd"/>
+      <w:r>
+        <w:rPr>
+          <w:rFonts w:ascii="Times New Roman" w:hAnsi="Times New Roman" w:cs="Times New Roman"/>
+          <w:sz w:val="24"/>
+          <w:szCs w:val="24"/>
+        </w:rPr>
+        <w:t xml:space="preserve"> with integer values (may include duplicates)</w:t>
+      </w:r>
+    </w:p>
+    <w:p>
+      <w:pPr>
+        <w:rPr>
+          <w:rFonts w:ascii="Times New Roman" w:hAnsi="Times New Roman" w:cs="Times New Roman"/>
+          <w:sz w:val="24"/>
+          <w:szCs w:val="24"/>
+        </w:rPr>
+      </w:pPr>
+    </w:p>
+    <w:p>
+      <w:pPr>
+        <w:rPr>
+          <w:rFonts w:ascii="Times New Roman" w:hAnsi="Times New Roman" w:cs="Times New Roman"/>
+          <w:sz w:val="24"/>
+          <w:szCs w:val="24"/>
+        </w:rPr>
+      </w:pPr>
+      <w:r>
+        <w:rPr>
+          <w:rFonts w:ascii="Times New Roman" w:hAnsi="Times New Roman" w:cs="Times New Roman"/>
+          <w:sz w:val="24"/>
+          <w:szCs w:val="24"/>
+        </w:rPr>
+        <w:t xml:space="preserve">CALL </w:t>
+      </w:r>
+      <w:proofErr w:type="spellStart"/>
+      <w:r>
+        <w:rPr>
+          <w:rFonts w:ascii="Times New Roman" w:hAnsi="Times New Roman" w:cs="Times New Roman"/>
+          <w:sz w:val="24"/>
+          <w:szCs w:val="24"/>
+        </w:rPr>
+        <w:t>eliminateDuplicates</w:t>
+      </w:r>
+      <w:proofErr w:type="spellEnd"/>
+      <w:r>
+        <w:rPr>
+          <w:rFonts w:ascii="Times New Roman" w:hAnsi="Times New Roman" w:cs="Times New Roman"/>
+          <w:sz w:val="24"/>
+          <w:szCs w:val="24"/>
+        </w:rPr>
+        <w:t>(</w:t>
+      </w:r>
+      <w:proofErr w:type="spellStart"/>
+      <w:r>
+        <w:rPr>
+          <w:rFonts w:ascii="Times New Roman" w:hAnsi="Times New Roman" w:cs="Times New Roman"/>
+          <w:sz w:val="24"/>
+          <w:szCs w:val="24"/>
+        </w:rPr>
+        <w:t>testArray</w:t>
+      </w:r>
+      <w:proofErr w:type="spellEnd"/>
+      <w:r>
+        <w:rPr>
+          <w:rFonts w:ascii="Times New Roman" w:hAnsi="Times New Roman" w:cs="Times New Roman"/>
+          <w:sz w:val="24"/>
+          <w:szCs w:val="24"/>
+        </w:rPr>
+        <w:t>)</w:t>
+      </w:r>
+    </w:p>
+    <w:p>
+      <w:pPr>
+        <w:rPr>
+          <w:rFonts w:ascii="Times New Roman" w:hAnsi="Times New Roman" w:cs="Times New Roman"/>
+          <w:sz w:val="24"/>
+          <w:szCs w:val="24"/>
+        </w:rPr>
+      </w:pPr>
+      <w:r>
+        <w:rPr>
+          <w:rFonts w:ascii="Times New Roman" w:hAnsi="Times New Roman" w:cs="Times New Roman"/>
+          <w:sz w:val="24"/>
+          <w:szCs w:val="24"/>
+        </w:rPr>
+        <w:t xml:space="preserve">    → STORE result in </w:t>
+      </w:r>
+      <w:proofErr w:type="spellStart"/>
+      <w:r>
+        <w:rPr>
+          <w:rFonts w:ascii="Times New Roman" w:hAnsi="Times New Roman" w:cs="Times New Roman"/>
+          <w:sz w:val="24"/>
+          <w:szCs w:val="24"/>
+        </w:rPr>
+        <w:t>receivedArray</w:t>
+      </w:r>
+      <w:proofErr w:type="spellEnd"/>
+    </w:p>
+    <w:p>
+      <w:pPr>
+        <w:rPr>
+          <w:rFonts w:ascii="Times New Roman" w:hAnsi="Times New Roman" w:cs="Times New Roman"/>
+          <w:sz w:val="24"/>
+          <w:szCs w:val="24"/>
+        </w:rPr>
+      </w:pPr>
+    </w:p>
+    <w:p>
+      <w:pPr>
+        <w:rPr>
+          <w:rFonts w:ascii="Times New Roman" w:hAnsi="Times New Roman" w:cs="Times New Roman"/>
+          <w:sz w:val="24"/>
+          <w:szCs w:val="24"/>
+        </w:rPr>
+      </w:pPr>
+      <w:r>
+        <w:rPr>
+          <w:rFonts w:ascii="Times New Roman" w:hAnsi="Times New Roman" w:cs="Times New Roman"/>
+          <w:sz w:val="24"/>
+          <w:szCs w:val="24"/>
+        </w:rPr>
+        <w:t xml:space="preserve">FOR each number in </w:t>
+      </w:r>
+      <w:proofErr w:type="spellStart"/>
+      <w:r>
+        <w:rPr>
+          <w:rFonts w:ascii="Times New Roman" w:hAnsi="Times New Roman" w:cs="Times New Roman"/>
+          <w:sz w:val="24"/>
+          <w:szCs w:val="24"/>
+        </w:rPr>
+        <w:t>receivedArray</w:t>
+      </w:r>
+      <w:proofErr w:type="spellEnd"/>
+    </w:p>
+    <w:p>
+      <w:pPr>
+        <w:rPr>
+          <w:rFonts w:ascii="Times New Roman" w:hAnsi="Times New Roman" w:cs="Times New Roman"/>
+          <w:sz w:val="24"/>
+          <w:szCs w:val="24"/>
+        </w:rPr>
+      </w:pPr>
+      <w:r>
+        <w:rPr>
+          <w:rFonts w:ascii="Times New Roman" w:hAnsi="Times New Roman" w:cs="Times New Roman"/>
+          <w:sz w:val="24"/>
+          <w:szCs w:val="24"/>
+        </w:rPr>
+        <w:t xml:space="preserve">    DISPLAY number</w:t>
       </w:r>
     </w:p>
     <w:p>
@@ -1760,104 +1176,386 @@
           <w:szCs w:val="24"/>
         </w:rPr>
       </w:pPr>
-      <w:r>
-        <w:rPr>
-          <w:rFonts w:ascii="Times New Roman" w:hAnsi="Times New Roman" w:cs="Times New Roman"/>
-          <w:noProof/>
-          <w:sz w:val="24"/>
-          <w:szCs w:val="24"/>
-        </w:rPr>
-        <w:drawing>
-          <wp:anchor distT="0" distB="0" distL="114300" distR="114300" simplePos="0" relativeHeight="251667456" behindDoc="0" locked="0" layoutInCell="1" allowOverlap="1" wp14:anchorId="53376411" wp14:editId="0A68209B">
-            <wp:simplePos x="0" y="0"/>
-            <wp:positionH relativeFrom="margin">
-              <wp:posOffset>876300</wp:posOffset>
-            </wp:positionH>
-            <wp:positionV relativeFrom="paragraph">
-              <wp:posOffset>41275</wp:posOffset>
-            </wp:positionV>
-            <wp:extent cx="3143250" cy="6056574"/>
-            <wp:effectExtent l="0" t="0" r="0" b="1905"/>
-            <wp:wrapNone/>
-            <wp:docPr id="2137963709" name="Picture 1" descr="A screen shot of a computer program&#10;&#10;AI-generated content may be incorrect."/>
-            <wp:cNvGraphicFramePr>
-              <a:graphicFrameLocks xmlns:a="http://schemas.openxmlformats.org/drawingml/2006/main" noChangeAspect="1"/>
-            </wp:cNvGraphicFramePr>
-            <a:graphic xmlns:a="http://schemas.openxmlformats.org/drawingml/2006/main">
-              <a:graphicData uri="http://schemas.openxmlformats.org/drawingml/2006/picture">
-                <pic:pic xmlns:pic="http://schemas.openxmlformats.org/drawingml/2006/picture">
-                  <pic:nvPicPr>
-                    <pic:cNvPr id="2137963709" name="Picture 1" descr="A screen shot of a computer program&#10;&#10;AI-generated content may be incorrect."/>
-                    <pic:cNvPicPr/>
-                  </pic:nvPicPr>
-                  <pic:blipFill>
-                    <a:blip r:embed="rId6">
-                      <a:extLst>
-                        <a:ext uri="{28A0092B-C50C-407E-A947-70E740481C1C}">
-                          <a14:useLocalDpi xmlns:a14="http://schemas.microsoft.com/office/drawing/2010/main" val="0"/>
-                        </a:ext>
-                      </a:extLst>
-                    </a:blip>
-                    <a:stretch>
-                      <a:fillRect/>
-                    </a:stretch>
-                  </pic:blipFill>
-                  <pic:spPr>
-                    <a:xfrm>
-                      <a:off x="0" y="0"/>
-                      <a:ext cx="3143250" cy="6056574"/>
-                    </a:xfrm>
-                    <a:prstGeom prst="rect">
-                      <a:avLst/>
-                    </a:prstGeom>
-                  </pic:spPr>
-                </pic:pic>
-              </a:graphicData>
-            </a:graphic>
-            <wp14:sizeRelH relativeFrom="margin">
-              <wp14:pctWidth>0</wp14:pctWidth>
-            </wp14:sizeRelH>
-            <wp14:sizeRelV relativeFrom="margin">
-              <wp14:pctHeight>0</wp14:pctHeight>
-            </wp14:sizeRelV>
-          </wp:anchor>
-        </w:drawing>
-      </w:r>
-    </w:p>
-    <w:p>
-      <w:pPr>
-        <w:rPr>
-          <w:rFonts w:ascii="Times New Roman" w:hAnsi="Times New Roman" w:cs="Times New Roman"/>
-          <w:sz w:val="24"/>
-          <w:szCs w:val="24"/>
-        </w:rPr>
-      </w:pPr>
-    </w:p>
-    <w:p>
-      <w:pPr>
-        <w:rPr>
-          <w:rFonts w:ascii="Times New Roman" w:hAnsi="Times New Roman" w:cs="Times New Roman"/>
-          <w:sz w:val="24"/>
-          <w:szCs w:val="24"/>
-        </w:rPr>
-      </w:pPr>
-      <w:r>
-        <w:rPr>
-          <w:rFonts w:ascii="Times New Roman" w:hAnsi="Times New Roman" w:cs="Times New Roman"/>
-          <w:sz w:val="24"/>
-          <w:szCs w:val="24"/>
-        </w:rPr>
-        <w:t>Screenshots</w:t>
-      </w:r>
-    </w:p>
-    <w:p>
-      <w:pPr>
-        <w:rPr>
-          <w:rFonts w:ascii="Times New Roman" w:hAnsi="Times New Roman" w:cs="Times New Roman"/>
-          <w:sz w:val="24"/>
-          <w:szCs w:val="24"/>
-        </w:rPr>
-      </w:pPr>
+    </w:p>
+    <w:p>
+      <w:pPr>
+        <w:rPr>
+          <w:rFonts w:ascii="Times New Roman" w:hAnsi="Times New Roman" w:cs="Times New Roman"/>
+          <w:sz w:val="24"/>
+          <w:szCs w:val="24"/>
+        </w:rPr>
+      </w:pPr>
+    </w:p>
+    <w:p>
+      <w:pPr>
+        <w:rPr>
+          <w:rFonts w:ascii="Times New Roman" w:hAnsi="Times New Roman" w:cs="Times New Roman"/>
+          <w:sz w:val="24"/>
+          <w:szCs w:val="24"/>
+        </w:rPr>
+      </w:pPr>
+      <w:r>
+        <w:rPr>
+          <w:rFonts w:ascii="Times New Roman" w:hAnsi="Times New Roman" w:cs="Times New Roman"/>
+          <w:sz w:val="24"/>
+          <w:szCs w:val="24"/>
+        </w:rPr>
+        <w:t xml:space="preserve">FUNCTION </w:t>
+      </w:r>
+      <w:proofErr w:type="spellStart"/>
+      <w:r>
+        <w:rPr>
+          <w:rFonts w:ascii="Times New Roman" w:hAnsi="Times New Roman" w:cs="Times New Roman"/>
+          <w:sz w:val="24"/>
+          <w:szCs w:val="24"/>
+        </w:rPr>
+        <w:t>eliminateDuplicates</w:t>
+      </w:r>
+      <w:proofErr w:type="spellEnd"/>
+      <w:r>
+        <w:rPr>
+          <w:rFonts w:ascii="Times New Roman" w:hAnsi="Times New Roman" w:cs="Times New Roman"/>
+          <w:sz w:val="24"/>
+          <w:szCs w:val="24"/>
+        </w:rPr>
+        <w:t>(list):</w:t>
+      </w:r>
+    </w:p>
+    <w:p>
+      <w:pPr>
+        <w:rPr>
+          <w:rFonts w:ascii="Times New Roman" w:hAnsi="Times New Roman" w:cs="Times New Roman"/>
+          <w:sz w:val="24"/>
+          <w:szCs w:val="24"/>
+        </w:rPr>
+      </w:pPr>
+      <w:r>
+        <w:rPr>
+          <w:rFonts w:ascii="Times New Roman" w:hAnsi="Times New Roman" w:cs="Times New Roman"/>
+          <w:sz w:val="24"/>
+          <w:szCs w:val="24"/>
+        </w:rPr>
+        <w:t xml:space="preserve">    CREATE an empty </w:t>
+      </w:r>
+      <w:proofErr w:type="spellStart"/>
+      <w:r>
+        <w:rPr>
+          <w:rFonts w:ascii="Times New Roman" w:hAnsi="Times New Roman" w:cs="Times New Roman"/>
+          <w:sz w:val="24"/>
+          <w:szCs w:val="24"/>
+        </w:rPr>
+        <w:t>LinkedHashSet</w:t>
+      </w:r>
+      <w:proofErr w:type="spellEnd"/>
+      <w:r>
+        <w:rPr>
+          <w:rFonts w:ascii="Times New Roman" w:hAnsi="Times New Roman" w:cs="Times New Roman"/>
+          <w:sz w:val="24"/>
+          <w:szCs w:val="24"/>
+        </w:rPr>
+        <w:t xml:space="preserve"> called </w:t>
+      </w:r>
+      <w:proofErr w:type="spellStart"/>
+      <w:r>
+        <w:rPr>
+          <w:rFonts w:ascii="Times New Roman" w:hAnsi="Times New Roman" w:cs="Times New Roman"/>
+          <w:sz w:val="24"/>
+          <w:szCs w:val="24"/>
+        </w:rPr>
+        <w:t>uniqueSet</w:t>
+      </w:r>
+      <w:proofErr w:type="spellEnd"/>
+    </w:p>
+    <w:p>
+      <w:pPr>
+        <w:rPr>
+          <w:rFonts w:ascii="Times New Roman" w:hAnsi="Times New Roman" w:cs="Times New Roman"/>
+          <w:sz w:val="24"/>
+          <w:szCs w:val="24"/>
+        </w:rPr>
+      </w:pPr>
+    </w:p>
+    <w:p>
+      <w:pPr>
+        <w:rPr>
+          <w:rFonts w:ascii="Times New Roman" w:hAnsi="Times New Roman" w:cs="Times New Roman"/>
+          <w:sz w:val="24"/>
+          <w:szCs w:val="24"/>
+        </w:rPr>
+      </w:pPr>
+      <w:r>
+        <w:rPr>
+          <w:rFonts w:ascii="Times New Roman" w:hAnsi="Times New Roman" w:cs="Times New Roman"/>
+          <w:sz w:val="24"/>
+          <w:szCs w:val="24"/>
+        </w:rPr>
+        <w:t xml:space="preserve">    FOR each number in list</w:t>
+      </w:r>
+    </w:p>
+    <w:p>
+      <w:pPr>
+        <w:rPr>
+          <w:rFonts w:ascii="Times New Roman" w:hAnsi="Times New Roman" w:cs="Times New Roman"/>
+          <w:sz w:val="24"/>
+          <w:szCs w:val="24"/>
+        </w:rPr>
+      </w:pPr>
+      <w:r>
+        <w:rPr>
+          <w:rFonts w:ascii="Times New Roman" w:hAnsi="Times New Roman" w:cs="Times New Roman"/>
+          <w:sz w:val="24"/>
+          <w:szCs w:val="24"/>
+        </w:rPr>
+        <w:t xml:space="preserve">        ADD number to </w:t>
+      </w:r>
+      <w:proofErr w:type="spellStart"/>
+      <w:r>
+        <w:rPr>
+          <w:rFonts w:ascii="Times New Roman" w:hAnsi="Times New Roman" w:cs="Times New Roman"/>
+          <w:sz w:val="24"/>
+          <w:szCs w:val="24"/>
+        </w:rPr>
+        <w:t>uniqueSet</w:t>
+      </w:r>
+      <w:proofErr w:type="spellEnd"/>
+    </w:p>
+    <w:p>
+      <w:pPr>
+        <w:rPr>
+          <w:rFonts w:ascii="Times New Roman" w:hAnsi="Times New Roman" w:cs="Times New Roman"/>
+          <w:sz w:val="24"/>
+          <w:szCs w:val="24"/>
+        </w:rPr>
+      </w:pPr>
+      <w:r>
+        <w:rPr>
+          <w:rFonts w:ascii="Times New Roman" w:hAnsi="Times New Roman" w:cs="Times New Roman"/>
+          <w:sz w:val="24"/>
+          <w:szCs w:val="24"/>
+        </w:rPr>
+        <w:t xml:space="preserve">        (Duplicate values will be ignored automatically)</w:t>
+      </w:r>
+    </w:p>
+    <w:p>
+      <w:pPr>
+        <w:rPr>
+          <w:rFonts w:ascii="Times New Roman" w:hAnsi="Times New Roman" w:cs="Times New Roman"/>
+          <w:sz w:val="24"/>
+          <w:szCs w:val="24"/>
+        </w:rPr>
+      </w:pPr>
+    </w:p>
+    <w:p>
+      <w:pPr>
+        <w:rPr>
+          <w:rFonts w:ascii="Times New Roman" w:hAnsi="Times New Roman" w:cs="Times New Roman"/>
+          <w:sz w:val="24"/>
+          <w:szCs w:val="24"/>
+        </w:rPr>
+      </w:pPr>
+      <w:r>
+        <w:rPr>
+          <w:rFonts w:ascii="Times New Roman" w:hAnsi="Times New Roman" w:cs="Times New Roman"/>
+          <w:sz w:val="24"/>
+          <w:szCs w:val="24"/>
+        </w:rPr>
+        <w:t xml:space="preserve">    CREATE an array called result with the same size as </w:t>
+      </w:r>
+      <w:proofErr w:type="spellStart"/>
+      <w:r>
+        <w:rPr>
+          <w:rFonts w:ascii="Times New Roman" w:hAnsi="Times New Roman" w:cs="Times New Roman"/>
+          <w:sz w:val="24"/>
+          <w:szCs w:val="24"/>
+        </w:rPr>
+        <w:t>uniqueSet</w:t>
+      </w:r>
+      <w:proofErr w:type="spellEnd"/>
+    </w:p>
+    <w:p>
+      <w:pPr>
+        <w:rPr>
+          <w:rFonts w:ascii="Times New Roman" w:hAnsi="Times New Roman" w:cs="Times New Roman"/>
+          <w:sz w:val="24"/>
+          <w:szCs w:val="24"/>
+        </w:rPr>
+      </w:pPr>
+    </w:p>
+    <w:p>
+      <w:pPr>
+        <w:rPr>
+          <w:rFonts w:ascii="Times New Roman" w:hAnsi="Times New Roman" w:cs="Times New Roman"/>
+          <w:sz w:val="24"/>
+          <w:szCs w:val="24"/>
+        </w:rPr>
+      </w:pPr>
+      <w:r>
+        <w:rPr>
+          <w:rFonts w:ascii="Times New Roman" w:hAnsi="Times New Roman" w:cs="Times New Roman"/>
+          <w:sz w:val="24"/>
+          <w:szCs w:val="24"/>
+        </w:rPr>
+        <w:t xml:space="preserve">    INITIALIZE index </w:t>
+      </w:r>
+      <w:proofErr w:type="spellStart"/>
+      <w:r>
+        <w:rPr>
+          <w:rFonts w:ascii="Times New Roman" w:hAnsi="Times New Roman" w:cs="Times New Roman"/>
+          <w:sz w:val="24"/>
+          <w:szCs w:val="24"/>
+        </w:rPr>
+        <w:t>i</w:t>
+      </w:r>
+      <w:proofErr w:type="spellEnd"/>
+      <w:r>
+        <w:rPr>
+          <w:rFonts w:ascii="Times New Roman" w:hAnsi="Times New Roman" w:cs="Times New Roman"/>
+          <w:sz w:val="24"/>
+          <w:szCs w:val="24"/>
+        </w:rPr>
+        <w:t xml:space="preserve"> to 0</w:t>
+      </w:r>
+    </w:p>
+    <w:p>
+      <w:pPr>
+        <w:rPr>
+          <w:rFonts w:ascii="Times New Roman" w:hAnsi="Times New Roman" w:cs="Times New Roman"/>
+          <w:sz w:val="24"/>
+          <w:szCs w:val="24"/>
+        </w:rPr>
+      </w:pPr>
+      <w:r>
+        <w:rPr>
+          <w:rFonts w:ascii="Times New Roman" w:hAnsi="Times New Roman" w:cs="Times New Roman"/>
+          <w:sz w:val="24"/>
+          <w:szCs w:val="24"/>
+        </w:rPr>
+        <w:t xml:space="preserve">    FOR each number in </w:t>
+      </w:r>
+      <w:proofErr w:type="spellStart"/>
+      <w:r>
+        <w:rPr>
+          <w:rFonts w:ascii="Times New Roman" w:hAnsi="Times New Roman" w:cs="Times New Roman"/>
+          <w:sz w:val="24"/>
+          <w:szCs w:val="24"/>
+        </w:rPr>
+        <w:t>uniqueSet</w:t>
+      </w:r>
+      <w:proofErr w:type="spellEnd"/>
+    </w:p>
+    <w:p>
+      <w:pPr>
+        <w:rPr>
+          <w:rFonts w:ascii="Times New Roman" w:hAnsi="Times New Roman" w:cs="Times New Roman"/>
+          <w:sz w:val="24"/>
+          <w:szCs w:val="24"/>
+        </w:rPr>
+      </w:pPr>
+      <w:r>
+        <w:rPr>
+          <w:rFonts w:ascii="Times New Roman" w:hAnsi="Times New Roman" w:cs="Times New Roman"/>
+          <w:sz w:val="24"/>
+          <w:szCs w:val="24"/>
+        </w:rPr>
+        <w:t xml:space="preserve">        STORE number at result[</w:t>
+      </w:r>
+      <w:proofErr w:type="spellStart"/>
+      <w:r>
+        <w:rPr>
+          <w:rFonts w:ascii="Times New Roman" w:hAnsi="Times New Roman" w:cs="Times New Roman"/>
+          <w:sz w:val="24"/>
+          <w:szCs w:val="24"/>
+        </w:rPr>
+        <w:t>i</w:t>
+      </w:r>
+      <w:proofErr w:type="spellEnd"/>
+      <w:r>
+        <w:rPr>
+          <w:rFonts w:ascii="Times New Roman" w:hAnsi="Times New Roman" w:cs="Times New Roman"/>
+          <w:sz w:val="24"/>
+          <w:szCs w:val="24"/>
+        </w:rPr>
+        <w:t>]</w:t>
+      </w:r>
+    </w:p>
+    <w:p>
+      <w:pPr>
+        <w:rPr>
+          <w:rFonts w:ascii="Times New Roman" w:hAnsi="Times New Roman" w:cs="Times New Roman"/>
+          <w:sz w:val="24"/>
+          <w:szCs w:val="24"/>
+        </w:rPr>
+      </w:pPr>
+      <w:r>
+        <w:rPr>
+          <w:rFonts w:ascii="Times New Roman" w:hAnsi="Times New Roman" w:cs="Times New Roman"/>
+          <w:sz w:val="24"/>
+          <w:szCs w:val="24"/>
+        </w:rPr>
+        <w:t xml:space="preserve">        INCREMENT </w:t>
+      </w:r>
+      <w:proofErr w:type="spellStart"/>
+      <w:r>
+        <w:rPr>
+          <w:rFonts w:ascii="Times New Roman" w:hAnsi="Times New Roman" w:cs="Times New Roman"/>
+          <w:sz w:val="24"/>
+          <w:szCs w:val="24"/>
+        </w:rPr>
+        <w:t>i</w:t>
+      </w:r>
+      <w:proofErr w:type="spellEnd"/>
+    </w:p>
+    <w:p>
+      <w:pPr>
+        <w:rPr>
+          <w:rFonts w:ascii="Times New Roman" w:hAnsi="Times New Roman" w:cs="Times New Roman"/>
+          <w:sz w:val="24"/>
+          <w:szCs w:val="24"/>
+        </w:rPr>
+      </w:pPr>
+    </w:p>
+    <w:p>
+      <w:pPr>
+        <w:rPr>
+          <w:rFonts w:ascii="Times New Roman" w:hAnsi="Times New Roman" w:cs="Times New Roman"/>
+          <w:sz w:val="24"/>
+          <w:szCs w:val="24"/>
+        </w:rPr>
+      </w:pPr>
+      <w:r>
+        <w:rPr>
+          <w:rFonts w:ascii="Times New Roman" w:hAnsi="Times New Roman" w:cs="Times New Roman"/>
+          <w:sz w:val="24"/>
+          <w:szCs w:val="24"/>
+        </w:rPr>
+        <w:t xml:space="preserve">    RETURN result</w:t>
+      </w:r>
+    </w:p>
+    <w:p>
+      <w:pPr>
+        <w:rPr>
+          <w:rFonts w:ascii="Times New Roman" w:hAnsi="Times New Roman" w:cs="Times New Roman"/>
+          <w:sz w:val="24"/>
+          <w:szCs w:val="24"/>
+        </w:rPr>
+      </w:pPr>
+    </w:p>
+    <w:p>
+      <w:pPr>
+        <w:rPr>
+          <w:rFonts w:ascii="Times New Roman" w:hAnsi="Times New Roman" w:cs="Times New Roman"/>
+          <w:sz w:val="24"/>
+          <w:szCs w:val="24"/>
+        </w:rPr>
+      </w:pPr>
+      <w:r>
+        <w:rPr>
+          <w:rFonts w:ascii="Times New Roman" w:hAnsi="Times New Roman" w:cs="Times New Roman"/>
+          <w:sz w:val="24"/>
+          <w:szCs w:val="24"/>
+        </w:rPr>
+        <w:t>END FUNCTION</w:t>
+      </w:r>
     </w:p>
     <w:sectPr>
       <w:pgSz w:w="12240" w:h="15840"/>
@@ -2781,6 +2479,7 @@
   <w:style w:type="character" w:default="1" w:styleId="DefaultParagraphFont">
     <w:name w:val="Default Paragraph Font"/>
     <w:uiPriority w:val="1"/>
+    <w:semiHidden/>
     <w:unhideWhenUsed/>
   </w:style>
   <w:style w:type="table" w:default="1" w:styleId="TableNormal">

</xml_diff>